<commit_message>
Replaced RecordRTC script src
- Deleted t syllable
- Updated Figures that contain t
- Minor Fixed
</commit_message>
<xml_diff>
--- a/Thesis.docx
+++ b/Thesis.docx
@@ -3450,6 +3450,9 @@
         <w:t>TABLE Pag</w:t>
       </w:r>
       <w:r>
+        <w:t>e</w:t>
+      </w:r>
+      <w:r>
         <w:br/>
       </w:r>
     </w:p>
@@ -3956,46 +3959,21 @@
     <w:p>
       <w:pPr>
         <w:pStyle w:val="NoSpacing"/>
-        <w:ind w:left="709" w:hanging="425"/>
+        <w:ind w:firstLine="284"/>
         <w:jc w:val="both"/>
       </w:pPr>
       <w:r>
-        <w:t xml:space="preserve"> 6.4 Tester 3 speech recognition on identify process results ................................... 24</w:t>
-      </w:r>
-    </w:p>
-    <w:p>
-      <w:pPr>
-        <w:pStyle w:val="Heading9"/>
-        <w:rPr>
-          <w:noProof/>
-        </w:rPr>
-      </w:pPr>
-      <w:r>
-        <w:lastRenderedPageBreak/>
-        <w:fldChar w:fldCharType="begin"/>
-      </w:r>
-      <w:r>
-        <w:instrText xml:space="preserve"> TOC \o "1-3" \h \z \u \t "Heading 9,1" </w:instrText>
-      </w:r>
-      <w:r>
-        <w:fldChar w:fldCharType="separate"/>
-      </w:r>
-      <w:r>
-        <w:t>LIST</w:t>
-      </w:r>
-      <w:r>
-        <w:t xml:space="preserve"> OF FIGURES</w:t>
-      </w:r>
-    </w:p>
-    <w:p>
-      <w:pPr>
-        <w:pStyle w:val="NoSpacing"/>
-      </w:pPr>
-    </w:p>
-    <w:p>
-      <w:pPr>
-        <w:pStyle w:val="NoSpacing"/>
-      </w:pPr>
+        <w:t xml:space="preserve"> 6.</w:t>
+      </w:r>
+      <w:r>
+        <w:t>6</w:t>
+      </w:r>
+      <w:r>
+        <w:t xml:space="preserve"> Tester 3 speech recognition on identify process results ................................... 24</w:t>
+      </w:r>
+      <w:r>
+        <w:t xml:space="preserve"> </w:t>
+      </w:r>
     </w:p>
     <w:p>
       <w:pPr>
@@ -4003,10 +3981,36 @@
         <w:jc w:val="both"/>
       </w:pPr>
       <w:r>
-        <w:t>FIGURE Page</w:t>
+        <w:lastRenderedPageBreak/>
+        <w:t>TABLE Page</w:t>
       </w:r>
       <w:r>
         <w:br/>
+      </w:r>
+    </w:p>
+    <w:p>
+      <w:pPr>
+        <w:pStyle w:val="NoSpacing"/>
+        <w:ind w:firstLine="284"/>
+        <w:jc w:val="both"/>
+      </w:pPr>
+      <w:r>
+        <w:t>6.</w:t>
+      </w:r>
+      <w:r>
+        <w:t>7</w:t>
+      </w:r>
+      <w:r>
+        <w:t xml:space="preserve"> Tester </w:t>
+      </w:r>
+      <w:r>
+        <w:t>4</w:t>
+      </w:r>
+      <w:r>
+        <w:t xml:space="preserve"> speech recognition on identify process results ................................... 24</w:t>
+      </w:r>
+      <w:r>
+        <w:t xml:space="preserve"> </w:t>
       </w:r>
     </w:p>
     <w:p>
@@ -4015,17 +4019,61 @@
         <w:ind w:left="709" w:hanging="425"/>
         <w:jc w:val="both"/>
       </w:pPr>
-      <w:r>
-        <w:t xml:space="preserve"> 1.1 </w:t>
-      </w:r>
-      <w:r>
-        <w:rPr>
-          <w:color w:val="000000"/>
-        </w:rPr>
-        <w:t>RAD Diagram [3]</w:t>
-      </w:r>
-      <w:r>
-        <w:t xml:space="preserve"> .............................................................................................. 8</w:t>
+    </w:p>
+    <w:p>
+      <w:pPr>
+        <w:pStyle w:val="Heading9"/>
+      </w:pPr>
+      <w:r>
+        <w:br w:type="page"/>
+      </w:r>
+    </w:p>
+    <w:bookmarkStart w:id="12" w:name="_GoBack"/>
+    <w:bookmarkEnd w:id="12"/>
+    <w:p>
+      <w:pPr>
+        <w:pStyle w:val="Heading9"/>
+        <w:rPr>
+          <w:noProof/>
+        </w:rPr>
+      </w:pPr>
+      <w:r>
+        <w:lastRenderedPageBreak/>
+        <w:fldChar w:fldCharType="begin"/>
+      </w:r>
+      <w:r>
+        <w:instrText xml:space="preserve"> TOC \o "1-3" \h \z \u \t "Heading 9,1" </w:instrText>
+      </w:r>
+      <w:r>
+        <w:fldChar w:fldCharType="separate"/>
+      </w:r>
+      <w:r>
+        <w:t>LIST</w:t>
+      </w:r>
+      <w:r>
+        <w:t xml:space="preserve"> OF FIGURES</w:t>
+      </w:r>
+    </w:p>
+    <w:p>
+      <w:pPr>
+        <w:pStyle w:val="NoSpacing"/>
+      </w:pPr>
+    </w:p>
+    <w:p>
+      <w:pPr>
+        <w:pStyle w:val="NoSpacing"/>
+      </w:pPr>
+    </w:p>
+    <w:p>
+      <w:pPr>
+        <w:pStyle w:val="NoSpacing"/>
+        <w:jc w:val="both"/>
+      </w:pPr>
+      <w:r>
+        <w:t>FIGURE Page</w:t>
+      </w:r>
+      <w:r>
+        <w:br/>
       </w:r>
     </w:p>
     <w:p>
@@ -4034,6 +4082,18 @@
         <w:ind w:left="709" w:hanging="425"/>
         <w:jc w:val="both"/>
       </w:pPr>
+      <w:r>
+        <w:t xml:space="preserve"> 1.1 </w:t>
+      </w:r>
+      <w:r>
+        <w:rPr>
+          <w:color w:val="000000"/>
+        </w:rPr>
+        <w:t>RAD Diagram [3]</w:t>
+      </w:r>
+      <w:r>
+        <w:t xml:space="preserve"> .............................................................................................. 8</w:t>
+      </w:r>
     </w:p>
     <w:p>
       <w:pPr>
@@ -4041,27 +4101,6 @@
         <w:ind w:left="709" w:hanging="425"/>
         <w:jc w:val="both"/>
       </w:pPr>
-      <w:r>
-        <w:t xml:space="preserve"> </w:t>
-      </w:r>
-      <w:r>
-        <w:t>2.1 Sound sampling process [12]</w:t>
-      </w:r>
-      <w:r>
-        <w:t xml:space="preserve"> ...........</w:t>
-      </w:r>
-      <w:r>
-        <w:t>......................................................</w:t>
-      </w:r>
-      <w:r>
-        <w:t>............ 9</w:t>
-      </w:r>
-    </w:p>
-    <w:p>
-      <w:pPr>
-        <w:pStyle w:val="NoSpacing"/>
-        <w:jc w:val="both"/>
-      </w:pPr>
     </w:p>
     <w:p>
       <w:pPr>
@@ -4073,26 +4112,23 @@
         <w:t xml:space="preserve"> </w:t>
       </w:r>
       <w:r>
-        <w:t>2.2 40 Filterbank from 0 Hz to 4000 [14]</w:t>
-      </w:r>
-      <w:r>
-        <w:t xml:space="preserve"> ....</w:t>
-      </w:r>
-      <w:r>
-        <w:t>.</w:t>
-      </w:r>
-      <w:r>
-        <w:t>.................</w:t>
-      </w:r>
-      <w:r>
-        <w:t>........................................</w:t>
-      </w:r>
-      <w:r>
-        <w:t xml:space="preserve">.. </w:t>
-      </w:r>
-      <w:r>
-        <w:t>8</w:t>
-      </w:r>
+        <w:t>2.1 Sound sampling process [12]</w:t>
+      </w:r>
+      <w:r>
+        <w:t xml:space="preserve"> ...........</w:t>
+      </w:r>
+      <w:r>
+        <w:t>......................................................</w:t>
+      </w:r>
+      <w:r>
+        <w:t>............ 9</w:t>
+      </w:r>
+    </w:p>
+    <w:p>
+      <w:pPr>
+        <w:pStyle w:val="NoSpacing"/>
+        <w:jc w:val="both"/>
+      </w:pPr>
     </w:p>
     <w:p>
       <w:pPr>
@@ -4100,6 +4136,30 @@
         <w:ind w:left="709" w:hanging="425"/>
         <w:jc w:val="both"/>
       </w:pPr>
+      <w:r>
+        <w:t xml:space="preserve"> </w:t>
+      </w:r>
+      <w:r>
+        <w:t>2.2 40 Filterbank from 0 Hz to 4000 [14]</w:t>
+      </w:r>
+      <w:r>
+        <w:t xml:space="preserve"> ....</w:t>
+      </w:r>
+      <w:r>
+        <w:t>.</w:t>
+      </w:r>
+      <w:r>
+        <w:t>.................</w:t>
+      </w:r>
+      <w:r>
+        <w:t>........................................</w:t>
+      </w:r>
+      <w:r>
+        <w:t xml:space="preserve">.. </w:t>
+      </w:r>
+      <w:r>
+        <w:t>8</w:t>
+      </w:r>
     </w:p>
     <w:p>
       <w:pPr>
@@ -4107,15 +4167,6 @@
         <w:ind w:left="709" w:hanging="425"/>
         <w:jc w:val="both"/>
       </w:pPr>
-      <w:r>
-        <w:t xml:space="preserve"> </w:t>
-      </w:r>
-      <w:r>
-        <w:t>2.3 Neural network to find estimated price from specific input [19]</w:t>
-      </w:r>
-      <w:r>
-        <w:t xml:space="preserve"> ..................... 11</w:t>
-      </w:r>
     </w:p>
     <w:p>
       <w:pPr>
@@ -4123,6 +4174,15 @@
         <w:ind w:left="709" w:hanging="425"/>
         <w:jc w:val="both"/>
       </w:pPr>
+      <w:r>
+        <w:t xml:space="preserve"> </w:t>
+      </w:r>
+      <w:r>
+        <w:t>2.3 Neural network to find estimated price from specific input [19]</w:t>
+      </w:r>
+      <w:r>
+        <w:t xml:space="preserve"> ..................... 11</w:t>
+      </w:r>
     </w:p>
     <w:p>
       <w:pPr>
@@ -4130,27 +4190,6 @@
         <w:ind w:left="709" w:hanging="425"/>
         <w:jc w:val="both"/>
       </w:pPr>
-      <w:r>
-        <w:t xml:space="preserve"> </w:t>
-      </w:r>
-      <w:r>
-        <w:t>2.4 Computer read an image [19]</w:t>
-      </w:r>
-      <w:r>
-        <w:t xml:space="preserve"> ...................................................................</w:t>
-      </w:r>
-      <w:r>
-        <w:t>.</w:t>
-      </w:r>
-      <w:r>
-        <w:t>....</w:t>
-      </w:r>
-      <w:r>
-        <w:t>... 1</w:t>
-      </w:r>
-      <w:r>
-        <w:t>1</w:t>
-      </w:r>
     </w:p>
     <w:p>
       <w:pPr>
@@ -4158,6 +4197,27 @@
         <w:ind w:left="709" w:hanging="425"/>
         <w:jc w:val="both"/>
       </w:pPr>
+      <w:r>
+        <w:t xml:space="preserve"> </w:t>
+      </w:r>
+      <w:r>
+        <w:t>2.4 Computer read an image [19]</w:t>
+      </w:r>
+      <w:r>
+        <w:t xml:space="preserve"> ...................................................................</w:t>
+      </w:r>
+      <w:r>
+        <w:t>.</w:t>
+      </w:r>
+      <w:r>
+        <w:t>....</w:t>
+      </w:r>
+      <w:r>
+        <w:t>... 1</w:t>
+      </w:r>
+      <w:r>
+        <w:t>1</w:t>
+      </w:r>
     </w:p>
     <w:p>
       <w:pPr>
@@ -4165,6 +4225,13 @@
         <w:ind w:left="709" w:hanging="425"/>
         <w:jc w:val="both"/>
       </w:pPr>
+    </w:p>
+    <w:p>
+      <w:pPr>
+        <w:pStyle w:val="NoSpacing"/>
+        <w:ind w:left="709" w:hanging="425"/>
+        <w:jc w:val="both"/>
+      </w:pPr>
       <w:r>
         <w:t xml:space="preserve"> </w:t>
       </w:r>
@@ -6087,6 +6154,48 @@
       <w:r>
         <w:t>Some screenshot from the Tester 3 results ....................................................... 26</w:t>
       </w:r>
+    </w:p>
+    <w:p>
+      <w:pPr>
+        <w:pStyle w:val="NoSpacing"/>
+        <w:ind w:left="709" w:hanging="425"/>
+        <w:jc w:val="both"/>
+      </w:pPr>
+    </w:p>
+    <w:p>
+      <w:pPr>
+        <w:pStyle w:val="NoSpacing"/>
+        <w:ind w:left="709" w:hanging="425"/>
+        <w:jc w:val="both"/>
+      </w:pPr>
+      <w:r>
+        <w:t xml:space="preserve"> 6</w:t>
+      </w:r>
+      <w:r>
+        <w:t>.</w:t>
+      </w:r>
+      <w:r>
+        <w:t>7</w:t>
+      </w:r>
+      <w:r>
+        <w:t xml:space="preserve"> </w:t>
+      </w:r>
+      <w:r>
+        <w:t xml:space="preserve">Some screenshot from the Tester </w:t>
+      </w:r>
+      <w:r>
+        <w:t>4</w:t>
+      </w:r>
+      <w:r>
+        <w:t xml:space="preserve"> results ....................................................... 26</w:t>
+      </w:r>
+    </w:p>
+    <w:p>
+      <w:pPr>
+        <w:pStyle w:val="NoSpacing"/>
+        <w:ind w:left="709" w:hanging="425"/>
+        <w:jc w:val="both"/>
+      </w:pPr>
     </w:p>
     <w:p>
       <w:pPr>
@@ -6184,14 +6293,14 @@
       <w:r>
         <w:br/>
       </w:r>
-      <w:bookmarkStart w:id="12" w:name="_Toc527714935"/>
+      <w:bookmarkStart w:id="13" w:name="_Toc527714935"/>
       <w:r>
         <w:t>INTRODUCTIO</w:t>
       </w:r>
       <w:r>
         <w:t>N</w:t>
       </w:r>
-      <w:bookmarkEnd w:id="12"/>
+      <w:bookmarkEnd w:id="13"/>
     </w:p>
     <w:p>
       <w:pPr>
@@ -6207,11 +6316,11 @@
       <w:pPr>
         <w:pStyle w:val="Heading2"/>
       </w:pPr>
-      <w:bookmarkStart w:id="13" w:name="_Toc527714936"/>
+      <w:bookmarkStart w:id="14" w:name="_Toc527714936"/>
       <w:r>
         <w:t>Background</w:t>
       </w:r>
-      <w:bookmarkEnd w:id="13"/>
+      <w:bookmarkEnd w:id="14"/>
     </w:p>
     <w:p>
       <w:pPr>
@@ -6239,12 +6348,12 @@
       <w:pPr>
         <w:pStyle w:val="Heading2"/>
       </w:pPr>
-      <w:bookmarkStart w:id="14" w:name="_Toc527714937"/>
+      <w:bookmarkStart w:id="15" w:name="_Toc527714937"/>
       <w:r>
         <w:lastRenderedPageBreak/>
         <w:t>Problem Statement</w:t>
       </w:r>
-      <w:bookmarkEnd w:id="14"/>
+      <w:bookmarkEnd w:id="15"/>
     </w:p>
     <w:p>
       <w:pPr>
@@ -6291,11 +6400,11 @@
       <w:pPr>
         <w:pStyle w:val="Heading2"/>
       </w:pPr>
-      <w:bookmarkStart w:id="15" w:name="_Toc527714938"/>
+      <w:bookmarkStart w:id="16" w:name="_Toc527714938"/>
       <w:r>
         <w:t>Research Objective</w:t>
       </w:r>
-      <w:bookmarkEnd w:id="15"/>
+      <w:bookmarkEnd w:id="16"/>
     </w:p>
     <w:p>
       <w:pPr>
@@ -6327,11 +6436,11 @@
       <w:pPr>
         <w:pStyle w:val="Heading2"/>
       </w:pPr>
-      <w:bookmarkStart w:id="16" w:name="_Toc527714939"/>
+      <w:bookmarkStart w:id="17" w:name="_Toc527714939"/>
       <w:r>
         <w:t>Scope and Limitation</w:t>
       </w:r>
-      <w:bookmarkEnd w:id="16"/>
+      <w:bookmarkEnd w:id="17"/>
     </w:p>
     <w:p>
       <w:pPr>
@@ -6450,7 +6559,13 @@
         <w:ind w:left="1080"/>
       </w:pPr>
       <w:r>
-        <w:t xml:space="preserve">There are 10 selected </w:t>
+        <w:t xml:space="preserve">There are </w:t>
+      </w:r>
+      <w:r>
+        <w:t>9</w:t>
+      </w:r>
+      <w:r>
+        <w:t xml:space="preserve"> selected </w:t>
       </w:r>
       <w:r>
         <w:t>syllable</w:t>
@@ -6467,7 +6582,10 @@
       </w:r>
       <w:proofErr w:type="spellEnd"/>
       <w:r>
-        <w:t xml:space="preserve">, t, </w:t>
+        <w:t>,</w:t>
+      </w:r>
+      <w:r>
+        <w:t xml:space="preserve"> </w:t>
       </w:r>
       <w:proofErr w:type="spellStart"/>
       <w:r>
@@ -6545,11 +6663,11 @@
       <w:pPr>
         <w:pStyle w:val="Heading2"/>
       </w:pPr>
-      <w:bookmarkStart w:id="17" w:name="_Toc527714940"/>
+      <w:bookmarkStart w:id="18" w:name="_Toc527714940"/>
       <w:r>
         <w:t>Thesis Methodology</w:t>
       </w:r>
-      <w:bookmarkEnd w:id="17"/>
+      <w:bookmarkEnd w:id="18"/>
     </w:p>
     <w:p>
       <w:pPr>
@@ -6769,11 +6887,11 @@
       <w:pPr>
         <w:pStyle w:val="Heading2"/>
       </w:pPr>
-      <w:bookmarkStart w:id="18" w:name="_Toc527714941"/>
+      <w:bookmarkStart w:id="19" w:name="_Toc527714941"/>
       <w:r>
         <w:t>Thesis Outline</w:t>
       </w:r>
-      <w:bookmarkEnd w:id="18"/>
+      <w:bookmarkEnd w:id="19"/>
     </w:p>
     <w:p>
       <w:pPr>
@@ -6986,11 +7104,11 @@
       <w:r>
         <w:br/>
       </w:r>
-      <w:bookmarkStart w:id="19" w:name="_Toc527714942"/>
+      <w:bookmarkStart w:id="20" w:name="_Toc527714942"/>
       <w:r>
         <w:t>LITERATURE STUDY</w:t>
       </w:r>
-      <w:bookmarkEnd w:id="19"/>
+      <w:bookmarkEnd w:id="20"/>
     </w:p>
     <w:p>
       <w:pPr>
@@ -7006,7 +7124,7 @@
       <w:pPr>
         <w:pStyle w:val="Heading2"/>
       </w:pPr>
-      <w:bookmarkStart w:id="20" w:name="_Toc527714944"/>
+      <w:bookmarkStart w:id="21" w:name="_Toc527714944"/>
       <w:r>
         <w:t>S</w:t>
       </w:r>
@@ -7199,13 +7317,13 @@
       <w:r>
         <w:t xml:space="preserve">]. </w:t>
       </w:r>
-      <w:bookmarkEnd w:id="20"/>
+      <w:bookmarkEnd w:id="21"/>
     </w:p>
     <w:p>
       <w:pPr>
         <w:pStyle w:val="Heading2"/>
       </w:pPr>
-      <w:bookmarkStart w:id="21" w:name="_Toc527714945"/>
+      <w:bookmarkStart w:id="22" w:name="_Toc527714945"/>
       <w:r>
         <w:t>S</w:t>
       </w:r>
@@ -9327,8 +9445,8 @@
       <w:pPr>
         <w:pStyle w:val="Heading2"/>
       </w:pPr>
-      <w:bookmarkStart w:id="22" w:name="_Toc527714946"/>
-      <w:bookmarkEnd w:id="21"/>
+      <w:bookmarkStart w:id="23" w:name="_Toc527714946"/>
+      <w:bookmarkEnd w:id="22"/>
       <w:r>
         <w:t>Machine Learning</w:t>
       </w:r>
@@ -10475,7 +10593,7 @@
       <w:r>
         <w:t>Related Work</w:t>
       </w:r>
-      <w:bookmarkEnd w:id="22"/>
+      <w:bookmarkEnd w:id="23"/>
     </w:p>
     <w:p>
       <w:pPr>
@@ -10492,11 +10610,11 @@
       <w:pPr>
         <w:pStyle w:val="Heading3"/>
       </w:pPr>
-      <w:bookmarkStart w:id="23" w:name="_Toc527714947"/>
+      <w:bookmarkStart w:id="24" w:name="_Toc527714947"/>
       <w:r>
         <w:t>Lyrebird</w:t>
       </w:r>
-      <w:bookmarkEnd w:id="23"/>
+      <w:bookmarkEnd w:id="24"/>
     </w:p>
     <w:p>
       <w:pPr>
@@ -10618,7 +10736,7 @@
       <w:r>
         <w:t xml:space="preserve">Figure </w:t>
       </w:r>
-      <w:bookmarkStart w:id="24" w:name="_Hlk527714484"/>
+      <w:bookmarkStart w:id="25" w:name="_Hlk527714484"/>
       <w:r>
         <w:t>2.</w:t>
       </w:r>
@@ -10642,12 +10760,12 @@
       <w:pPr>
         <w:pStyle w:val="Heading3"/>
       </w:pPr>
-      <w:bookmarkStart w:id="25" w:name="_Toc527714948"/>
-      <w:bookmarkEnd w:id="24"/>
+      <w:bookmarkStart w:id="26" w:name="_Toc527714948"/>
+      <w:bookmarkEnd w:id="25"/>
       <w:r>
         <w:t>Google Translate</w:t>
       </w:r>
-      <w:bookmarkEnd w:id="25"/>
+      <w:bookmarkEnd w:id="26"/>
     </w:p>
     <w:p>
       <w:pPr>
@@ -10762,7 +10880,7 @@
       <w:r>
         <w:t xml:space="preserve">Figure </w:t>
       </w:r>
-      <w:bookmarkStart w:id="26" w:name="_Hlk527714494"/>
+      <w:bookmarkStart w:id="27" w:name="_Hlk527714494"/>
       <w:r>
         <w:t>2.</w:t>
       </w:r>
@@ -10772,7 +10890,7 @@
       <w:r>
         <w:t xml:space="preserve"> Screenshot of Google Translate in website</w:t>
       </w:r>
-      <w:bookmarkEnd w:id="26"/>
+      <w:bookmarkEnd w:id="27"/>
       <w:r>
         <w:t xml:space="preserve"> [</w:t>
       </w:r>
@@ -10819,11 +10937,11 @@
       <w:r>
         <w:br/>
       </w:r>
-      <w:bookmarkStart w:id="27" w:name="_Toc527714949"/>
+      <w:bookmarkStart w:id="28" w:name="_Toc527714949"/>
       <w:r>
         <w:t>SYSTEM ANALYSIS</w:t>
       </w:r>
-      <w:bookmarkEnd w:id="27"/>
+      <w:bookmarkEnd w:id="28"/>
     </w:p>
     <w:p>
       <w:pPr>
@@ -10839,11 +10957,11 @@
       <w:pPr>
         <w:pStyle w:val="Heading2"/>
       </w:pPr>
-      <w:bookmarkStart w:id="28" w:name="_Toc527714950"/>
+      <w:bookmarkStart w:id="29" w:name="_Toc527714950"/>
       <w:r>
         <w:t>System Overview</w:t>
       </w:r>
-      <w:bookmarkEnd w:id="28"/>
+      <w:bookmarkEnd w:id="29"/>
     </w:p>
     <w:p>
       <w:pPr>
@@ -10894,7 +11012,7 @@
       <w:r>
         <w:t>.</w:t>
       </w:r>
-      <w:bookmarkStart w:id="29" w:name="_Toc527714951"/>
+      <w:bookmarkStart w:id="30" w:name="_Toc527714951"/>
       <w:r>
         <w:t xml:space="preserve"> </w:t>
       </w:r>
@@ -10909,7 +11027,7 @@
       <w:r>
         <w:t>unctional Analysis</w:t>
       </w:r>
-      <w:bookmarkEnd w:id="29"/>
+      <w:bookmarkEnd w:id="30"/>
     </w:p>
     <w:p>
       <w:pPr>
@@ -11422,11 +11540,11 @@
       <w:pPr>
         <w:pStyle w:val="Heading2"/>
       </w:pPr>
-      <w:bookmarkStart w:id="30" w:name="_Toc527714952"/>
+      <w:bookmarkStart w:id="31" w:name="_Toc527714952"/>
       <w:r>
         <w:t>Software and System Requirements</w:t>
       </w:r>
-      <w:bookmarkEnd w:id="30"/>
+      <w:bookmarkEnd w:id="31"/>
     </w:p>
     <w:p>
       <w:pPr>
@@ -11453,7 +11571,7 @@
         </w:tabs>
         <w:ind w:left="1080"/>
       </w:pPr>
-      <w:bookmarkStart w:id="31" w:name="_Toc527714953"/>
+      <w:bookmarkStart w:id="32" w:name="_Toc527714953"/>
       <w:r>
         <w:t xml:space="preserve">Laptop </w:t>
       </w:r>
@@ -11463,7 +11581,7 @@
       <w:r>
         <w:t xml:space="preserve"> Computer</w:t>
       </w:r>
-      <w:bookmarkEnd w:id="31"/>
+      <w:bookmarkEnd w:id="32"/>
     </w:p>
     <w:p>
       <w:pPr>
@@ -11499,11 +11617,11 @@
       <w:pPr>
         <w:pStyle w:val="ListNumber"/>
       </w:pPr>
-      <w:bookmarkStart w:id="32" w:name="_Toc527714954"/>
+      <w:bookmarkStart w:id="33" w:name="_Toc527714954"/>
       <w:r>
         <w:t>Microsoft Office Word</w:t>
       </w:r>
-      <w:bookmarkEnd w:id="32"/>
+      <w:bookmarkEnd w:id="33"/>
     </w:p>
     <w:p>
       <w:pPr>
@@ -11517,11 +11635,11 @@
       <w:pPr>
         <w:pStyle w:val="ListNumber"/>
       </w:pPr>
-      <w:bookmarkStart w:id="33" w:name="_Toc527714955"/>
+      <w:bookmarkStart w:id="34" w:name="_Toc527714955"/>
       <w:r>
         <w:t>Node.js, JavaScript Run-Time Environment.</w:t>
       </w:r>
-      <w:bookmarkEnd w:id="33"/>
+      <w:bookmarkEnd w:id="34"/>
     </w:p>
     <w:p>
       <w:pPr>
@@ -11577,7 +11695,7 @@
       <w:pPr>
         <w:pStyle w:val="ListNumber"/>
       </w:pPr>
-      <w:bookmarkStart w:id="34" w:name="_Toc527714956"/>
+      <w:bookmarkStart w:id="35" w:name="_Toc527714956"/>
       <w:r>
         <w:lastRenderedPageBreak/>
         <w:t>NoSQL</w:t>
@@ -11585,7 +11703,7 @@
       <w:r>
         <w:t xml:space="preserve"> document-oriented database</w:t>
       </w:r>
-      <w:bookmarkEnd w:id="34"/>
+      <w:bookmarkEnd w:id="35"/>
     </w:p>
     <w:p>
       <w:pPr>
@@ -11647,11 +11765,11 @@
       <w:pPr>
         <w:pStyle w:val="ListNumber"/>
       </w:pPr>
-      <w:bookmarkStart w:id="35" w:name="_Toc527714957"/>
+      <w:bookmarkStart w:id="36" w:name="_Toc527714957"/>
       <w:r>
         <w:t>Integrated Development Environment (IDE)</w:t>
       </w:r>
-      <w:bookmarkEnd w:id="35"/>
+      <w:bookmarkEnd w:id="36"/>
     </w:p>
     <w:p>
       <w:pPr>
@@ -11677,11 +11795,11 @@
       <w:pPr>
         <w:pStyle w:val="ListNumber"/>
       </w:pPr>
-      <w:bookmarkStart w:id="36" w:name="_Toc527714958"/>
+      <w:bookmarkStart w:id="37" w:name="_Toc527714958"/>
       <w:r>
         <w:t>Git</w:t>
       </w:r>
-      <w:bookmarkEnd w:id="36"/>
+      <w:bookmarkEnd w:id="37"/>
     </w:p>
     <w:p>
       <w:pPr>
@@ -11718,11 +11836,11 @@
       <w:pPr>
         <w:pStyle w:val="Heading2"/>
       </w:pPr>
-      <w:bookmarkStart w:id="37" w:name="_Toc527714959"/>
+      <w:bookmarkStart w:id="38" w:name="_Toc527714959"/>
       <w:r>
         <w:t>System Architecture</w:t>
       </w:r>
-      <w:bookmarkEnd w:id="37"/>
+      <w:bookmarkEnd w:id="38"/>
     </w:p>
     <w:p>
       <w:pPr>
@@ -11742,11 +11860,11 @@
       <w:pPr>
         <w:pStyle w:val="Heading3"/>
       </w:pPr>
-      <w:bookmarkStart w:id="38" w:name="_Toc527714960"/>
+      <w:bookmarkStart w:id="39" w:name="_Toc527714960"/>
       <w:r>
         <w:t>Use-Case Diagram</w:t>
       </w:r>
-      <w:bookmarkEnd w:id="38"/>
+      <w:bookmarkEnd w:id="39"/>
     </w:p>
     <w:p>
       <w:pPr>
@@ -11822,7 +11940,7 @@
       <w:r>
         <w:t xml:space="preserve">Figure </w:t>
       </w:r>
-      <w:bookmarkStart w:id="39" w:name="_Hlk527714503"/>
+      <w:bookmarkStart w:id="40" w:name="_Hlk527714503"/>
       <w:r>
         <w:t>3.1 Use-</w:t>
       </w:r>
@@ -11846,12 +11964,12 @@
       <w:pPr>
         <w:pStyle w:val="Heading3"/>
       </w:pPr>
-      <w:bookmarkStart w:id="40" w:name="_Toc527714961"/>
-      <w:bookmarkEnd w:id="39"/>
+      <w:bookmarkStart w:id="41" w:name="_Toc527714961"/>
+      <w:bookmarkEnd w:id="40"/>
       <w:r>
         <w:t>Use-Case Narrative</w:t>
       </w:r>
-      <w:bookmarkEnd w:id="40"/>
+      <w:bookmarkEnd w:id="41"/>
     </w:p>
     <w:p>
       <w:pPr>
@@ -16498,11 +16616,11 @@
       <w:pPr>
         <w:pStyle w:val="Heading3"/>
       </w:pPr>
-      <w:bookmarkStart w:id="41" w:name="_Toc527714962"/>
+      <w:bookmarkStart w:id="42" w:name="_Toc527714962"/>
       <w:r>
         <w:t>Activity Diagram</w:t>
       </w:r>
-      <w:bookmarkEnd w:id="41"/>
+      <w:bookmarkEnd w:id="42"/>
     </w:p>
     <w:p>
       <w:pPr>
@@ -16735,7 +16853,7 @@
       <w:r>
         <w:t xml:space="preserve">Figure </w:t>
       </w:r>
-      <w:bookmarkStart w:id="42" w:name="_Hlk527714511"/>
+      <w:bookmarkStart w:id="43" w:name="_Hlk527714511"/>
       <w:r>
         <w:t xml:space="preserve">3.2 </w:t>
       </w:r>
@@ -16755,7 +16873,7 @@
         <w:t>.</w:t>
       </w:r>
     </w:p>
-    <w:bookmarkEnd w:id="42"/>
+    <w:bookmarkEnd w:id="43"/>
     <w:p>
       <w:pPr>
         <w:pStyle w:val="Heading4"/>
@@ -17116,11 +17234,11 @@
       <w:r>
         <w:br/>
       </w:r>
-      <w:bookmarkStart w:id="43" w:name="_Toc527714963"/>
+      <w:bookmarkStart w:id="44" w:name="_Toc527714963"/>
       <w:r>
         <w:t>SYSTEM DESIGN</w:t>
       </w:r>
-      <w:bookmarkEnd w:id="43"/>
+      <w:bookmarkEnd w:id="44"/>
     </w:p>
     <w:p>
       <w:pPr>
@@ -17136,11 +17254,11 @@
       <w:pPr>
         <w:pStyle w:val="Heading2"/>
       </w:pPr>
-      <w:bookmarkStart w:id="44" w:name="_Toc527714964"/>
+      <w:bookmarkStart w:id="45" w:name="_Toc527714964"/>
       <w:r>
         <w:t>User Interface Design</w:t>
       </w:r>
-      <w:bookmarkEnd w:id="44"/>
+      <w:bookmarkEnd w:id="45"/>
     </w:p>
     <w:p>
       <w:pPr>
@@ -17184,7 +17302,7 @@
       <w:pPr>
         <w:ind w:firstLine="720"/>
       </w:pPr>
-      <w:bookmarkStart w:id="45" w:name="_Hlk534024708"/>
+      <w:bookmarkStart w:id="46" w:name="_Hlk534024708"/>
       <w:r>
         <w:t>Home page is the home page of the Collect application.</w:t>
       </w:r>
@@ -17258,7 +17376,7 @@
         <w:t>.</w:t>
       </w:r>
     </w:p>
-    <w:bookmarkEnd w:id="45"/>
+    <w:bookmarkEnd w:id="46"/>
     <w:p>
       <w:pPr>
         <w:spacing w:line="240" w:lineRule="auto"/>
@@ -17315,7 +17433,7 @@
       <w:pPr>
         <w:jc w:val="center"/>
       </w:pPr>
-      <w:bookmarkStart w:id="46" w:name="_Hlk527714521"/>
+      <w:bookmarkStart w:id="47" w:name="_Hlk527714521"/>
       <w:r>
         <w:t xml:space="preserve">Figure 4.1 </w:t>
       </w:r>
@@ -17332,7 +17450,7 @@
         <w:t>.</w:t>
       </w:r>
     </w:p>
-    <w:bookmarkEnd w:id="46"/>
+    <w:bookmarkEnd w:id="47"/>
     <w:p>
       <w:pPr>
         <w:spacing w:line="240" w:lineRule="auto"/>
@@ -17689,7 +17807,7 @@
       <w:pPr>
         <w:jc w:val="center"/>
       </w:pPr>
-      <w:bookmarkStart w:id="47" w:name="_Hlk527714528"/>
+      <w:bookmarkStart w:id="48" w:name="_Hlk527714528"/>
       <w:r>
         <w:t xml:space="preserve">Figure 4.2 </w:t>
       </w:r>
@@ -17709,7 +17827,7 @@
         <w:t>.</w:t>
       </w:r>
     </w:p>
-    <w:bookmarkEnd w:id="47"/>
+    <w:bookmarkEnd w:id="48"/>
     <w:p>
       <w:pPr>
         <w:spacing w:line="240" w:lineRule="auto"/>
@@ -17944,7 +18062,7 @@
       <w:pPr>
         <w:pStyle w:val="Heading3"/>
       </w:pPr>
-      <w:bookmarkStart w:id="48" w:name="_Toc527714967"/>
+      <w:bookmarkStart w:id="49" w:name="_Toc527714967"/>
       <w:r>
         <w:lastRenderedPageBreak/>
         <w:t>Mimic Application</w:t>
@@ -17997,7 +18115,7 @@
         <w:t xml:space="preserve"> and 3 buttons such as Identify Speech, Generate Speech and Collect Home. The description of the design layout is shown in Table 4.3.</w:t>
       </w:r>
     </w:p>
-    <w:bookmarkEnd w:id="48"/>
+    <w:bookmarkEnd w:id="49"/>
     <w:p>
       <w:pPr>
         <w:spacing w:line="240" w:lineRule="auto"/>
@@ -18054,7 +18172,7 @@
       <w:pPr>
         <w:jc w:val="center"/>
       </w:pPr>
-      <w:bookmarkStart w:id="49" w:name="_Hlk527714534"/>
+      <w:bookmarkStart w:id="50" w:name="_Hlk527714534"/>
       <w:r>
         <w:t xml:space="preserve">Figure 4.3 </w:t>
       </w:r>
@@ -18077,7 +18195,7 @@
         <w:t>.</w:t>
       </w:r>
     </w:p>
-    <w:bookmarkEnd w:id="49"/>
+    <w:bookmarkEnd w:id="50"/>
     <w:p>
       <w:pPr>
         <w:spacing w:line="240" w:lineRule="auto"/>
@@ -19167,14 +19285,14 @@
       <w:pPr>
         <w:pStyle w:val="Heading2"/>
       </w:pPr>
-      <w:bookmarkStart w:id="50" w:name="_Toc527714968"/>
+      <w:bookmarkStart w:id="51" w:name="_Toc527714968"/>
       <w:r>
         <w:t>Class Diagra</w:t>
       </w:r>
       <w:r>
         <w:t>m</w:t>
       </w:r>
-      <w:bookmarkEnd w:id="50"/>
+      <w:bookmarkEnd w:id="51"/>
     </w:p>
     <w:p>
       <w:pPr>
@@ -21429,10 +21547,10 @@
           <w:noProof/>
         </w:rPr>
         <w:drawing>
-          <wp:inline distT="0" distB="0" distL="0" distR="0" wp14:anchorId="382A4F2A" wp14:editId="66629F3F">
-            <wp:extent cx="5269742" cy="1571625"/>
-            <wp:effectExtent l="0" t="0" r="7620" b="0"/>
-            <wp:docPr id="9" name="Picture 9"/>
+          <wp:inline distT="0" distB="0" distL="0" distR="0" wp14:anchorId="16F71290" wp14:editId="70462579">
+            <wp:extent cx="5274310" cy="1571625"/>
+            <wp:effectExtent l="0" t="0" r="2540" b="9525"/>
+            <wp:docPr id="40" name="Picture 40"/>
             <wp:cNvGraphicFramePr>
               <a:graphicFrameLocks xmlns:a="http://schemas.openxmlformats.org/drawingml/2006/main" noChangeAspect="1"/>
             </wp:cNvGraphicFramePr>
@@ -21440,7 +21558,7 @@
               <a:graphicData uri="http://schemas.openxmlformats.org/drawingml/2006/picture">
                 <pic:pic xmlns:pic="http://schemas.openxmlformats.org/drawingml/2006/picture">
                   <pic:nvPicPr>
-                    <pic:cNvPr id="9" name="5.1 Collect Home page..png"/>
+                    <pic:cNvPr id="40" name="5.1 Collect Home page..png"/>
                     <pic:cNvPicPr/>
                   </pic:nvPicPr>
                   <pic:blipFill rotWithShape="1">
@@ -21451,13 +21569,13 @@
                         </a:ext>
                       </a:extLst>
                     </a:blip>
-                    <a:srcRect t="-1" b="44046"/>
+                    <a:srcRect b="44093"/>
                     <a:stretch/>
                   </pic:blipFill>
                   <pic:spPr bwMode="auto">
                     <a:xfrm>
                       <a:off x="0" y="0"/>
-                      <a:ext cx="5269742" cy="1571625"/>
+                      <a:ext cx="5274310" cy="1571625"/>
                     </a:xfrm>
                     <a:prstGeom prst="rect">
                       <a:avLst/>
@@ -21595,10 +21713,19 @@
         <w:t>page.</w:t>
       </w:r>
       <w:r>
-        <w:t xml:space="preserve"> In this application there are 10 </w:t>
+        <w:t xml:space="preserve"> In this application there are </w:t>
+      </w:r>
+      <w:r>
+        <w:t>9</w:t>
+      </w:r>
+      <w:r>
+        <w:t xml:space="preserve"> </w:t>
       </w:r>
       <w:r>
         <w:t>Syllables</w:t>
+      </w:r>
+      <w:r>
+        <w:t xml:space="preserve"> and 1 unknown Syllable</w:t>
       </w:r>
       <w:r>
         <w:t xml:space="preserve">. On the last </w:t>
@@ -22195,10 +22322,10 @@
         </w:rPr>
         <w:lastRenderedPageBreak/>
         <w:drawing>
-          <wp:inline distT="0" distB="0" distL="0" distR="0" wp14:anchorId="7C0E2182" wp14:editId="23CE0C26">
-            <wp:extent cx="5267960" cy="1371600"/>
-            <wp:effectExtent l="0" t="0" r="8890" b="0"/>
-            <wp:docPr id="29" name="Picture 29"/>
+          <wp:inline distT="0" distB="0" distL="0" distR="0" wp14:anchorId="1E0C6A21" wp14:editId="07C1609E">
+            <wp:extent cx="5274310" cy="1362075"/>
+            <wp:effectExtent l="0" t="0" r="2540" b="9525"/>
+            <wp:docPr id="43" name="Picture 43"/>
             <wp:cNvGraphicFramePr>
               <a:graphicFrameLocks xmlns:a="http://schemas.openxmlformats.org/drawingml/2006/main" noChangeAspect="1"/>
             </wp:cNvGraphicFramePr>
@@ -22206,7 +22333,7 @@
               <a:graphicData uri="http://schemas.openxmlformats.org/drawingml/2006/picture">
                 <pic:pic xmlns:pic="http://schemas.openxmlformats.org/drawingml/2006/picture">
                   <pic:nvPicPr>
-                    <pic:cNvPr id="29" name="5.5. Mimic Identify page..png"/>
+                    <pic:cNvPr id="43" name="5.5 Mimic Identify page..png"/>
                     <pic:cNvPicPr/>
                   </pic:nvPicPr>
                   <pic:blipFill rotWithShape="1">
@@ -22217,13 +22344,13 @@
                         </a:ext>
                       </a:extLst>
                     </a:blip>
-                    <a:srcRect t="1" b="51139"/>
+                    <a:srcRect b="51536"/>
                     <a:stretch/>
                   </pic:blipFill>
                   <pic:spPr bwMode="auto">
                     <a:xfrm>
                       <a:off x="0" y="0"/>
-                      <a:ext cx="5268579" cy="1371761"/>
+                      <a:ext cx="5274310" cy="1362075"/>
                     </a:xfrm>
                     <a:prstGeom prst="rect">
                       <a:avLst/>
@@ -22289,10 +22416,10 @@
           <w:noProof/>
         </w:rPr>
         <w:drawing>
-          <wp:inline distT="0" distB="0" distL="0" distR="0" wp14:anchorId="7CAB357E" wp14:editId="5EEE5038">
-            <wp:extent cx="5265420" cy="1543050"/>
-            <wp:effectExtent l="0" t="0" r="0" b="0"/>
-            <wp:docPr id="23" name="Picture 23"/>
+          <wp:inline distT="0" distB="0" distL="0" distR="0" wp14:anchorId="587B6131" wp14:editId="39CA9CC0">
+            <wp:extent cx="5274310" cy="1504950"/>
+            <wp:effectExtent l="0" t="0" r="2540" b="0"/>
+            <wp:docPr id="44" name="Picture 44"/>
             <wp:cNvGraphicFramePr>
               <a:graphicFrameLocks xmlns:a="http://schemas.openxmlformats.org/drawingml/2006/main" noChangeAspect="1"/>
             </wp:cNvGraphicFramePr>
@@ -22300,7 +22427,7 @@
               <a:graphicData uri="http://schemas.openxmlformats.org/drawingml/2006/picture">
                 <pic:pic xmlns:pic="http://schemas.openxmlformats.org/drawingml/2006/picture">
                   <pic:nvPicPr>
-                    <pic:cNvPr id="23" name="5.6 Mimic Identify page alert user indicating identify process in the server is finish..png"/>
+                    <pic:cNvPr id="44" name="5.6 Mimic Identify page alert user indicating identify process in the server is finish..png"/>
                     <pic:cNvPicPr/>
                   </pic:nvPicPr>
                   <pic:blipFill rotWithShape="1">
@@ -22311,13 +22438,13 @@
                         </a:ext>
                       </a:extLst>
                     </a:blip>
-                    <a:srcRect t="2" b="45016"/>
+                    <a:srcRect b="46465"/>
                     <a:stretch/>
                   </pic:blipFill>
                   <pic:spPr bwMode="auto">
                     <a:xfrm>
                       <a:off x="0" y="0"/>
-                      <a:ext cx="5266055" cy="1543236"/>
+                      <a:ext cx="5274310" cy="1504950"/>
                     </a:xfrm>
                     <a:prstGeom prst="rect">
                       <a:avLst/>
@@ -22404,10 +22531,10 @@
           <w:noProof/>
         </w:rPr>
         <w:drawing>
-          <wp:inline distT="0" distB="0" distL="0" distR="0" wp14:anchorId="7EAE2315" wp14:editId="6DF23C7E">
-            <wp:extent cx="5266055" cy="1381125"/>
-            <wp:effectExtent l="0" t="0" r="0" b="9525"/>
-            <wp:docPr id="31" name="Picture 31"/>
+          <wp:inline distT="0" distB="0" distL="0" distR="0" wp14:anchorId="74CEF25B" wp14:editId="61A2B8AE">
+            <wp:extent cx="5274310" cy="1352550"/>
+            <wp:effectExtent l="0" t="0" r="2540" b="0"/>
+            <wp:docPr id="45" name="Picture 45"/>
             <wp:cNvGraphicFramePr>
               <a:graphicFrameLocks xmlns:a="http://schemas.openxmlformats.org/drawingml/2006/main" noChangeAspect="1"/>
             </wp:cNvGraphicFramePr>
@@ -22415,7 +22542,7 @@
               <a:graphicData uri="http://schemas.openxmlformats.org/drawingml/2006/picture">
                 <pic:pic xmlns:pic="http://schemas.openxmlformats.org/drawingml/2006/picture">
                   <pic:nvPicPr>
-                    <pic:cNvPr id="31" name="5.7. Mimic Identify page alert user indicating there is no value in Input element..png"/>
+                    <pic:cNvPr id="45" name="5.7 Mimic Identify page alert user indicating there is no value in input element..png"/>
                     <pic:cNvPicPr/>
                   </pic:nvPicPr>
                   <pic:blipFill rotWithShape="1">
@@ -22426,13 +22553,13 @@
                         </a:ext>
                       </a:extLst>
                     </a:blip>
-                    <a:srcRect t="1" b="50780"/>
+                    <a:srcRect b="51875"/>
                     <a:stretch/>
                   </pic:blipFill>
                   <pic:spPr bwMode="auto">
                     <a:xfrm>
                       <a:off x="0" y="0"/>
-                      <a:ext cx="5268595" cy="1381791"/>
+                      <a:ext cx="5274310" cy="1352550"/>
                     </a:xfrm>
                     <a:prstGeom prst="rect">
                       <a:avLst/>
@@ -23400,10 +23527,10 @@
           <w:noProof/>
         </w:rPr>
         <w:drawing>
-          <wp:inline distT="0" distB="0" distL="0" distR="0" wp14:anchorId="5B74391E" wp14:editId="46746D98">
-            <wp:extent cx="5153874" cy="1623848"/>
-            <wp:effectExtent l="0" t="0" r="8890" b="0"/>
-            <wp:docPr id="25" name="Picture 25"/>
+          <wp:inline distT="0" distB="0" distL="0" distR="0" wp14:anchorId="14F4CEB3" wp14:editId="5B1FBB08">
+            <wp:extent cx="5207635" cy="1640787"/>
+            <wp:effectExtent l="0" t="0" r="0" b="0"/>
+            <wp:docPr id="46" name="Picture 46"/>
             <wp:cNvGraphicFramePr>
               <a:graphicFrameLocks xmlns:a="http://schemas.openxmlformats.org/drawingml/2006/main" noChangeAspect="1"/>
             </wp:cNvGraphicFramePr>
@@ -23411,7 +23538,7 @@
               <a:graphicData uri="http://schemas.openxmlformats.org/drawingml/2006/picture">
                 <pic:pic xmlns:pic="http://schemas.openxmlformats.org/drawingml/2006/picture">
                   <pic:nvPicPr>
-                    <pic:cNvPr id="25" name="5.12 Collect Home code on HTML to render Home page..png"/>
+                    <pic:cNvPr id="46" name="5.12 Collect home html code..png"/>
                     <pic:cNvPicPr/>
                   </pic:nvPicPr>
                   <pic:blipFill>
@@ -23429,7 +23556,7 @@
                   <pic:spPr>
                     <a:xfrm>
                       <a:off x="0" y="0"/>
-                      <a:ext cx="5187095" cy="1634315"/>
+                      <a:ext cx="5221700" cy="1645219"/>
                     </a:xfrm>
                     <a:prstGeom prst="rect">
                       <a:avLst/>
@@ -24625,13 +24752,7 @@
         <w:t>the process</w:t>
       </w:r>
       <w:r>
-        <w:t xml:space="preserve"> </w:t>
-      </w:r>
-      <w:r>
-        <w:t xml:space="preserve">node-wav </w:t>
-      </w:r>
-      <w:r>
-        <w:t xml:space="preserve">package [32] is used to decode the collected file in the beginning of extraction process. Also, </w:t>
+        <w:t xml:space="preserve"> node-wav package [32] is used to decode the collected file in the beginning of extraction process. Also, </w:t>
       </w:r>
       <w:proofErr w:type="spellStart"/>
       <w:r>
@@ -26803,10 +26924,10 @@
           <w:noProof/>
         </w:rPr>
         <w:drawing>
-          <wp:inline distT="0" distB="0" distL="0" distR="0" wp14:anchorId="7DAA7BD7" wp14:editId="33C8EE6B">
-            <wp:extent cx="5148186" cy="2455088"/>
-            <wp:effectExtent l="0" t="0" r="0" b="2540"/>
-            <wp:docPr id="27" name="Picture 27"/>
+          <wp:inline distT="0" distB="0" distL="0" distR="0" wp14:anchorId="398E042C" wp14:editId="79511448">
+            <wp:extent cx="5102860" cy="2442689"/>
+            <wp:effectExtent l="0" t="0" r="2540" b="0"/>
+            <wp:docPr id="19" name="Picture 19"/>
             <wp:cNvGraphicFramePr>
               <a:graphicFrameLocks xmlns:a="http://schemas.openxmlformats.org/drawingml/2006/main" noChangeAspect="1"/>
             </wp:cNvGraphicFramePr>
@@ -26814,7 +26935,7 @@
               <a:graphicData uri="http://schemas.openxmlformats.org/drawingml/2006/picture">
                 <pic:pic xmlns:pic="http://schemas.openxmlformats.org/drawingml/2006/picture">
                   <pic:nvPicPr>
-                    <pic:cNvPr id="27" name="5.19 Server collect router uploadCollect code..png"/>
+                    <pic:cNvPr id="19" name="5.19 Server collect router uploadCollect code..png"/>
                     <pic:cNvPicPr/>
                   </pic:nvPicPr>
                   <pic:blipFill>
@@ -26832,7 +26953,7 @@
                   <pic:spPr>
                     <a:xfrm>
                       <a:off x="0" y="0"/>
-                      <a:ext cx="5164365" cy="2462804"/>
+                      <a:ext cx="5113857" cy="2447953"/>
                     </a:xfrm>
                     <a:prstGeom prst="rect">
                       <a:avLst/>
@@ -27742,10 +27863,10 @@
           <w:noProof/>
         </w:rPr>
         <w:drawing>
-          <wp:inline distT="0" distB="0" distL="0" distR="0" wp14:anchorId="68868932" wp14:editId="127DAFFE">
-            <wp:extent cx="5139231" cy="3414191"/>
-            <wp:effectExtent l="0" t="0" r="4445" b="0"/>
-            <wp:docPr id="26" name="Picture 26"/>
+          <wp:inline distT="0" distB="0" distL="0" distR="0" wp14:anchorId="10214475" wp14:editId="3040E632">
+            <wp:extent cx="5130960" cy="3409315"/>
+            <wp:effectExtent l="0" t="0" r="0" b="635"/>
+            <wp:docPr id="39" name="Picture 39"/>
             <wp:cNvGraphicFramePr>
               <a:graphicFrameLocks xmlns:a="http://schemas.openxmlformats.org/drawingml/2006/main" noChangeAspect="1"/>
             </wp:cNvGraphicFramePr>
@@ -27753,7 +27874,7 @@
               <a:graphicData uri="http://schemas.openxmlformats.org/drawingml/2006/picture">
                 <pic:pic xmlns:pic="http://schemas.openxmlformats.org/drawingml/2006/picture">
                   <pic:nvPicPr>
-                    <pic:cNvPr id="26" name="5.21 Some part of Server generate router generateSpeech code..png"/>
+                    <pic:cNvPr id="39" name="5.21 Some part of Server generate router generateSpeech code..png"/>
                     <pic:cNvPicPr/>
                   </pic:nvPicPr>
                   <pic:blipFill>
@@ -27771,7 +27892,7 @@
                   <pic:spPr>
                     <a:xfrm>
                       <a:off x="0" y="0"/>
-                      <a:ext cx="5151654" cy="3422444"/>
+                      <a:ext cx="5138212" cy="3414134"/>
                     </a:xfrm>
                     <a:prstGeom prst="rect">
                       <a:avLst/>
@@ -29130,10 +29251,31 @@
         <w:t xml:space="preserve"> </w:t>
       </w:r>
       <w:r>
-        <w:t xml:space="preserve">User that the records is trained by the application is called Tester 1. Male user that the record hasn’t trained by the application called Tester 2. Female user that the record hasn’t trained by the application called </w:t>
-      </w:r>
-      <w:r>
-        <w:t xml:space="preserve">Tester 3. </w:t>
+        <w:t>Male u</w:t>
+      </w:r>
+      <w:r>
+        <w:t xml:space="preserve">ser that the records is trained by the application is called Tester 1. </w:t>
+      </w:r>
+      <w:r>
+        <w:t xml:space="preserve">Female user that the records is trained by the application is called Tester 2. </w:t>
+      </w:r>
+      <w:r>
+        <w:t xml:space="preserve">Male user that the record hasn’t trained by the application called Tester </w:t>
+      </w:r>
+      <w:r>
+        <w:t>3</w:t>
+      </w:r>
+      <w:r>
+        <w:t xml:space="preserve">. Female user that the record hasn’t trained by the application called </w:t>
+      </w:r>
+      <w:r>
+        <w:t xml:space="preserve">Tester </w:t>
+      </w:r>
+      <w:r>
+        <w:t>4</w:t>
+      </w:r>
+      <w:r>
+        <w:t xml:space="preserve">. </w:t>
       </w:r>
       <w:r>
         <w:t xml:space="preserve">Every tester is test in each </w:t>
@@ -30822,10 +30964,10 @@
         </w:rPr>
         <w:lastRenderedPageBreak/>
         <w:drawing>
-          <wp:inline distT="0" distB="0" distL="0" distR="0" wp14:anchorId="1A158219" wp14:editId="5594870E">
-            <wp:extent cx="5274310" cy="2442845"/>
-            <wp:effectExtent l="0" t="0" r="2540" b="0"/>
-            <wp:docPr id="24" name="Picture 24"/>
+          <wp:inline distT="0" distB="0" distL="0" distR="0" wp14:anchorId="13B368B1" wp14:editId="6D97DE96">
+            <wp:extent cx="5274310" cy="2378075"/>
+            <wp:effectExtent l="0" t="0" r="2540" b="3175"/>
+            <wp:docPr id="47" name="Picture 47"/>
             <wp:cNvGraphicFramePr>
               <a:graphicFrameLocks xmlns:a="http://schemas.openxmlformats.org/drawingml/2006/main" noChangeAspect="1"/>
             </wp:cNvGraphicFramePr>
@@ -30833,7 +30975,7 @@
               <a:graphicData uri="http://schemas.openxmlformats.org/drawingml/2006/picture">
                 <pic:pic xmlns:pic="http://schemas.openxmlformats.org/drawingml/2006/picture">
                   <pic:nvPicPr>
-                    <pic:cNvPr id="24" name="6.2 Screenshot of load and split collected data and extract the data scenarios from Train application..png"/>
+                    <pic:cNvPr id="47" name="6.2 Screenshot of load and split collected data and extract the data scenarios from Train application..png"/>
                     <pic:cNvPicPr/>
                   </pic:nvPicPr>
                   <pic:blipFill>
@@ -30851,7 +30993,7 @@
                   <pic:spPr>
                     <a:xfrm>
                       <a:off x="0" y="0"/>
-                      <a:ext cx="5274310" cy="2442845"/>
+                      <a:ext cx="5274310" cy="2378075"/>
                     </a:xfrm>
                     <a:prstGeom prst="rect">
                       <a:avLst/>
@@ -32648,87 +32790,6 @@
               <w:spacing w:line="240" w:lineRule="auto"/>
               <w:jc w:val="center"/>
             </w:pPr>
-            <w:r>
-              <w:t>t</w:t>
-            </w:r>
-          </w:p>
-        </w:tc>
-        <w:tc>
-          <w:tcPr>
-            <w:tcW w:w="1984" w:type="dxa"/>
-            <w:vAlign w:val="center"/>
-          </w:tcPr>
-          <w:p>
-            <w:pPr>
-              <w:spacing w:line="240" w:lineRule="auto"/>
-              <w:jc w:val="center"/>
-            </w:pPr>
-          </w:p>
-        </w:tc>
-        <w:tc>
-          <w:tcPr>
-            <w:tcW w:w="1663" w:type="dxa"/>
-          </w:tcPr>
-          <w:p>
-            <w:pPr>
-              <w:spacing w:line="240" w:lineRule="auto"/>
-              <w:jc w:val="center"/>
-            </w:pPr>
-          </w:p>
-        </w:tc>
-        <w:tc>
-          <w:tcPr>
-            <w:tcW w:w="1484" w:type="dxa"/>
-          </w:tcPr>
-          <w:p>
-            <w:pPr>
-              <w:spacing w:line="240" w:lineRule="auto"/>
-              <w:jc w:val="center"/>
-            </w:pPr>
-          </w:p>
-        </w:tc>
-        <w:tc>
-          <w:tcPr>
-            <w:tcW w:w="1185" w:type="dxa"/>
-            <w:vAlign w:val="center"/>
-          </w:tcPr>
-          <w:p>
-            <w:pPr>
-              <w:spacing w:line="240" w:lineRule="auto"/>
-              <w:jc w:val="center"/>
-            </w:pPr>
-            <w:r>
-              <w:t>/3</w:t>
-            </w:r>
-          </w:p>
-        </w:tc>
-      </w:tr>
-      <w:tr>
-        <w:tc>
-          <w:tcPr>
-            <w:tcW w:w="524" w:type="dxa"/>
-            <w:vAlign w:val="center"/>
-          </w:tcPr>
-          <w:p>
-            <w:pPr>
-              <w:spacing w:line="240" w:lineRule="auto"/>
-              <w:jc w:val="center"/>
-            </w:pPr>
-            <w:r>
-              <w:t>3</w:t>
-            </w:r>
-          </w:p>
-        </w:tc>
-        <w:tc>
-          <w:tcPr>
-            <w:tcW w:w="1456" w:type="dxa"/>
-            <w:vAlign w:val="center"/>
-          </w:tcPr>
-          <w:p>
-            <w:pPr>
-              <w:spacing w:line="240" w:lineRule="auto"/>
-              <w:jc w:val="center"/>
-            </w:pPr>
             <w:proofErr w:type="spellStart"/>
             <w:r>
               <w:t>na</w:t>
@@ -33906,9 +33967,11 @@
               <w:spacing w:line="240" w:lineRule="auto"/>
               <w:jc w:val="center"/>
             </w:pPr>
-            <w:r>
-              <w:t>t</w:t>
-            </w:r>
+            <w:proofErr w:type="spellStart"/>
+            <w:r>
+              <w:t>na</w:t>
+            </w:r>
+            <w:proofErr w:type="spellEnd"/>
           </w:p>
         </w:tc>
         <w:tc>
@@ -33973,7 +34036,7 @@
               <w:jc w:val="center"/>
             </w:pPr>
             <w:r>
-              <w:t>3</w:t>
+              <w:t>4</w:t>
             </w:r>
           </w:p>
         </w:tc>
@@ -33987,11 +34050,9 @@
               <w:spacing w:line="240" w:lineRule="auto"/>
               <w:jc w:val="center"/>
             </w:pPr>
-            <w:proofErr w:type="spellStart"/>
-            <w:r>
-              <w:t>na</w:t>
-            </w:r>
-            <w:proofErr w:type="spellEnd"/>
+            <w:r>
+              <w:t>ma</w:t>
+            </w:r>
           </w:p>
         </w:tc>
         <w:tc>
@@ -34056,7 +34117,7 @@
               <w:jc w:val="center"/>
             </w:pPr>
             <w:r>
-              <w:t>4</w:t>
+              <w:t>5</w:t>
             </w:r>
           </w:p>
         </w:tc>
@@ -34071,7 +34132,7 @@
               <w:jc w:val="center"/>
             </w:pPr>
             <w:r>
-              <w:t>ma</w:t>
+              <w:t>mu</w:t>
             </w:r>
           </w:p>
         </w:tc>
@@ -34137,7 +34198,7 @@
               <w:jc w:val="center"/>
             </w:pPr>
             <w:r>
-              <w:t>5</w:t>
+              <w:t>6</w:t>
             </w:r>
           </w:p>
         </w:tc>
@@ -34152,7 +34213,7 @@
               <w:jc w:val="center"/>
             </w:pPr>
             <w:r>
-              <w:t>mu</w:t>
+              <w:t>di</w:t>
             </w:r>
           </w:p>
         </w:tc>
@@ -34218,7 +34279,7 @@
               <w:jc w:val="center"/>
             </w:pPr>
             <w:r>
-              <w:t>6</w:t>
+              <w:t>7</w:t>
             </w:r>
           </w:p>
         </w:tc>
@@ -34232,9 +34293,11 @@
               <w:spacing w:line="240" w:lineRule="auto"/>
               <w:jc w:val="center"/>
             </w:pPr>
-            <w:r>
-              <w:t>di</w:t>
-            </w:r>
+            <w:proofErr w:type="spellStart"/>
+            <w:r>
+              <w:t>ri</w:t>
+            </w:r>
+            <w:proofErr w:type="spellEnd"/>
           </w:p>
         </w:tc>
         <w:tc>
@@ -34299,8 +34362,7 @@
               <w:jc w:val="center"/>
             </w:pPr>
             <w:r>
-              <w:lastRenderedPageBreak/>
-              <w:t>7</w:t>
+              <w:t>8</w:t>
             </w:r>
           </w:p>
         </w:tc>
@@ -34316,7 +34378,7 @@
             </w:pPr>
             <w:proofErr w:type="spellStart"/>
             <w:r>
-              <w:t>ri</w:t>
+              <w:t>ku</w:t>
             </w:r>
             <w:proofErr w:type="spellEnd"/>
           </w:p>
@@ -34383,89 +34445,7 @@
               <w:jc w:val="center"/>
             </w:pPr>
             <w:r>
-              <w:t>8</w:t>
-            </w:r>
-          </w:p>
-        </w:tc>
-        <w:tc>
-          <w:tcPr>
-            <w:tcW w:w="1456" w:type="dxa"/>
-            <w:vAlign w:val="center"/>
-          </w:tcPr>
-          <w:p>
-            <w:pPr>
-              <w:spacing w:line="240" w:lineRule="auto"/>
-              <w:jc w:val="center"/>
-            </w:pPr>
-            <w:proofErr w:type="spellStart"/>
-            <w:r>
-              <w:t>ku</w:t>
-            </w:r>
-            <w:proofErr w:type="spellEnd"/>
-          </w:p>
-        </w:tc>
-        <w:tc>
-          <w:tcPr>
-            <w:tcW w:w="1984" w:type="dxa"/>
-            <w:vAlign w:val="center"/>
-          </w:tcPr>
-          <w:p>
-            <w:pPr>
-              <w:spacing w:line="240" w:lineRule="auto"/>
-              <w:jc w:val="center"/>
-            </w:pPr>
-          </w:p>
-        </w:tc>
-        <w:tc>
-          <w:tcPr>
-            <w:tcW w:w="1663" w:type="dxa"/>
-          </w:tcPr>
-          <w:p>
-            <w:pPr>
-              <w:spacing w:line="240" w:lineRule="auto"/>
-              <w:jc w:val="center"/>
-            </w:pPr>
-          </w:p>
-        </w:tc>
-        <w:tc>
-          <w:tcPr>
-            <w:tcW w:w="1484" w:type="dxa"/>
-          </w:tcPr>
-          <w:p>
-            <w:pPr>
-              <w:spacing w:line="240" w:lineRule="auto"/>
-              <w:jc w:val="center"/>
-            </w:pPr>
-          </w:p>
-        </w:tc>
-        <w:tc>
-          <w:tcPr>
-            <w:tcW w:w="1185" w:type="dxa"/>
-            <w:vAlign w:val="center"/>
-          </w:tcPr>
-          <w:p>
-            <w:pPr>
-              <w:spacing w:line="240" w:lineRule="auto"/>
-              <w:jc w:val="center"/>
-            </w:pPr>
-            <w:r>
-              <w:t>/3</w:t>
-            </w:r>
-          </w:p>
-        </w:tc>
-      </w:tr>
-      <w:tr>
-        <w:tc>
-          <w:tcPr>
-            <w:tcW w:w="524" w:type="dxa"/>
-            <w:vAlign w:val="center"/>
-          </w:tcPr>
-          <w:p>
-            <w:pPr>
-              <w:spacing w:line="240" w:lineRule="auto"/>
-              <w:jc w:val="center"/>
-            </w:pPr>
-            <w:r>
+              <w:lastRenderedPageBreak/>
               <w:t>9</w:t>
             </w:r>
           </w:p>
@@ -35165,9 +35145,11 @@
               <w:spacing w:line="240" w:lineRule="auto"/>
               <w:jc w:val="center"/>
             </w:pPr>
-            <w:r>
-              <w:t>t</w:t>
-            </w:r>
+            <w:proofErr w:type="spellStart"/>
+            <w:r>
+              <w:t>na</w:t>
+            </w:r>
+            <w:proofErr w:type="spellEnd"/>
           </w:p>
         </w:tc>
         <w:tc>
@@ -35232,7 +35214,7 @@
               <w:jc w:val="center"/>
             </w:pPr>
             <w:r>
-              <w:t>3</w:t>
+              <w:t>4</w:t>
             </w:r>
           </w:p>
         </w:tc>
@@ -35246,11 +35228,9 @@
               <w:spacing w:line="240" w:lineRule="auto"/>
               <w:jc w:val="center"/>
             </w:pPr>
-            <w:proofErr w:type="spellStart"/>
-            <w:r>
-              <w:t>na</w:t>
-            </w:r>
-            <w:proofErr w:type="spellEnd"/>
+            <w:r>
+              <w:t>ma</w:t>
+            </w:r>
           </w:p>
         </w:tc>
         <w:tc>
@@ -35315,7 +35295,7 @@
               <w:jc w:val="center"/>
             </w:pPr>
             <w:r>
-              <w:t>4</w:t>
+              <w:t>5</w:t>
             </w:r>
           </w:p>
         </w:tc>
@@ -35330,7 +35310,7 @@
               <w:jc w:val="center"/>
             </w:pPr>
             <w:r>
-              <w:t>ma</w:t>
+              <w:t>mu</w:t>
             </w:r>
           </w:p>
         </w:tc>
@@ -35396,7 +35376,7 @@
               <w:jc w:val="center"/>
             </w:pPr>
             <w:r>
-              <w:t>5</w:t>
+              <w:t>6</w:t>
             </w:r>
           </w:p>
         </w:tc>
@@ -35411,7 +35391,7 @@
               <w:jc w:val="center"/>
             </w:pPr>
             <w:r>
-              <w:t>mu</w:t>
+              <w:t>di</w:t>
             </w:r>
           </w:p>
         </w:tc>
@@ -35477,7 +35457,7 @@
               <w:jc w:val="center"/>
             </w:pPr>
             <w:r>
-              <w:t>6</w:t>
+              <w:t>7</w:t>
             </w:r>
           </w:p>
         </w:tc>
@@ -35491,9 +35471,11 @@
               <w:spacing w:line="240" w:lineRule="auto"/>
               <w:jc w:val="center"/>
             </w:pPr>
-            <w:r>
-              <w:t>di</w:t>
-            </w:r>
+            <w:proofErr w:type="spellStart"/>
+            <w:r>
+              <w:t>ri</w:t>
+            </w:r>
+            <w:proofErr w:type="spellEnd"/>
           </w:p>
         </w:tc>
         <w:tc>
@@ -35558,7 +35540,7 @@
               <w:jc w:val="center"/>
             </w:pPr>
             <w:r>
-              <w:t>7</w:t>
+              <w:t>8</w:t>
             </w:r>
           </w:p>
         </w:tc>
@@ -35574,7 +35556,7 @@
             </w:pPr>
             <w:proofErr w:type="spellStart"/>
             <w:r>
-              <w:t>ri</w:t>
+              <w:t>ku</w:t>
             </w:r>
             <w:proofErr w:type="spellEnd"/>
           </w:p>
@@ -35641,7 +35623,7 @@
               <w:jc w:val="center"/>
             </w:pPr>
             <w:r>
-              <w:t>8</w:t>
+              <w:t>9</w:t>
             </w:r>
           </w:p>
         </w:tc>
@@ -35657,7 +35639,7 @@
             </w:pPr>
             <w:proofErr w:type="spellStart"/>
             <w:r>
-              <w:t>ku</w:t>
+              <w:t>kan</w:t>
             </w:r>
             <w:proofErr w:type="spellEnd"/>
           </w:p>
@@ -35724,7 +35706,7 @@
               <w:jc w:val="center"/>
             </w:pPr>
             <w:r>
-              <w:t>9</w:t>
+              <w:t>10</w:t>
             </w:r>
           </w:p>
         </w:tc>
@@ -35738,11 +35720,9 @@
               <w:spacing w:line="240" w:lineRule="auto"/>
               <w:jc w:val="center"/>
             </w:pPr>
-            <w:proofErr w:type="spellStart"/>
-            <w:r>
-              <w:t>kan</w:t>
-            </w:r>
-            <w:proofErr w:type="spellEnd"/>
+            <w:r>
+              <w:t>Unknown 1</w:t>
+            </w:r>
           </w:p>
         </w:tc>
         <w:tc>
@@ -35807,7 +35787,7 @@
               <w:jc w:val="center"/>
             </w:pPr>
             <w:r>
-              <w:t>10</w:t>
+              <w:t>11</w:t>
             </w:r>
           </w:p>
         </w:tc>
@@ -35822,7 +35802,7 @@
               <w:jc w:val="center"/>
             </w:pPr>
             <w:r>
-              <w:t>Unknown 1</w:t>
+              <w:t>Unknown 2</w:t>
             </w:r>
           </w:p>
         </w:tc>
@@ -35888,7 +35868,7 @@
               <w:jc w:val="center"/>
             </w:pPr>
             <w:r>
-              <w:t>11</w:t>
+              <w:t>12</w:t>
             </w:r>
           </w:p>
         </w:tc>
@@ -35903,7 +35883,7 @@
               <w:jc w:val="center"/>
             </w:pPr>
             <w:r>
-              <w:t>Unknown 2</w:t>
+              <w:t>Unknown 3</w:t>
             </w:r>
           </w:p>
         </w:tc>
@@ -35953,6 +35933,183 @@
             </w:pPr>
             <w:r>
               <w:t>/3</w:t>
+            </w:r>
+          </w:p>
+        </w:tc>
+      </w:tr>
+    </w:tbl>
+    <w:p>
+      <w:pPr>
+        <w:ind w:firstLine="720"/>
+        <w:jc w:val="center"/>
+      </w:pPr>
+      <w:r>
+        <w:t>Figures 6.6 Some screenshot from the Tester 3 results.</w:t>
+      </w:r>
+    </w:p>
+    <w:p>
+      <w:pPr>
+        <w:spacing w:line="240" w:lineRule="auto"/>
+        <w:jc w:val="center"/>
+      </w:pPr>
+      <w:r>
+        <w:t xml:space="preserve">Table </w:t>
+      </w:r>
+      <w:r>
+        <w:t>6</w:t>
+      </w:r>
+      <w:r>
+        <w:t>.</w:t>
+      </w:r>
+      <w:r>
+        <w:t>7</w:t>
+      </w:r>
+      <w:r>
+        <w:t xml:space="preserve"> </w:t>
+      </w:r>
+      <w:r>
+        <w:t>Tester 4 speech recognition on identify process results</w:t>
+      </w:r>
+      <w:r>
+        <w:t>.</w:t>
+      </w:r>
+    </w:p>
+    <w:tbl>
+      <w:tblPr>
+        <w:tblStyle w:val="TableGrid"/>
+        <w:tblW w:w="8296" w:type="dxa"/>
+        <w:tblLook w:val="04A0" w:firstRow="1" w:lastRow="0" w:firstColumn="1" w:lastColumn="0" w:noHBand="0" w:noVBand="1"/>
+      </w:tblPr>
+      <w:tblGrid>
+        <w:gridCol w:w="524"/>
+        <w:gridCol w:w="1456"/>
+        <w:gridCol w:w="1984"/>
+        <w:gridCol w:w="1663"/>
+        <w:gridCol w:w="1484"/>
+        <w:gridCol w:w="1185"/>
+      </w:tblGrid>
+      <w:tr>
+        <w:tc>
+          <w:tcPr>
+            <w:tcW w:w="524" w:type="dxa"/>
+            <w:vAlign w:val="center"/>
+          </w:tcPr>
+          <w:p>
+            <w:pPr>
+              <w:spacing w:line="240" w:lineRule="auto"/>
+              <w:jc w:val="center"/>
+              <w:rPr>
+                <w:b/>
+              </w:rPr>
+            </w:pPr>
+            <w:r>
+              <w:rPr>
+                <w:b/>
+              </w:rPr>
+              <w:t>No</w:t>
+            </w:r>
+          </w:p>
+        </w:tc>
+        <w:tc>
+          <w:tcPr>
+            <w:tcW w:w="1456" w:type="dxa"/>
+            <w:vAlign w:val="center"/>
+          </w:tcPr>
+          <w:p>
+            <w:pPr>
+              <w:spacing w:line="240" w:lineRule="auto"/>
+              <w:jc w:val="center"/>
+              <w:rPr>
+                <w:b/>
+              </w:rPr>
+            </w:pPr>
+            <w:r>
+              <w:rPr>
+                <w:b/>
+              </w:rPr>
+              <w:t>Syllable</w:t>
+            </w:r>
+          </w:p>
+        </w:tc>
+        <w:tc>
+          <w:tcPr>
+            <w:tcW w:w="1984" w:type="dxa"/>
+            <w:vAlign w:val="center"/>
+          </w:tcPr>
+          <w:p>
+            <w:pPr>
+              <w:spacing w:line="240" w:lineRule="auto"/>
+              <w:jc w:val="center"/>
+              <w:rPr>
+                <w:b/>
+              </w:rPr>
+            </w:pPr>
+            <w:r>
+              <w:rPr>
+                <w:b/>
+              </w:rPr>
+              <w:t>Noisy Background</w:t>
+            </w:r>
+          </w:p>
+        </w:tc>
+        <w:tc>
+          <w:tcPr>
+            <w:tcW w:w="1663" w:type="dxa"/>
+          </w:tcPr>
+          <w:p>
+            <w:pPr>
+              <w:spacing w:line="240" w:lineRule="auto"/>
+              <w:jc w:val="center"/>
+              <w:rPr>
+                <w:b/>
+              </w:rPr>
+            </w:pPr>
+            <w:r>
+              <w:rPr>
+                <w:b/>
+              </w:rPr>
+              <w:t>Semi Noisy Background</w:t>
+            </w:r>
+          </w:p>
+        </w:tc>
+        <w:tc>
+          <w:tcPr>
+            <w:tcW w:w="1484" w:type="dxa"/>
+          </w:tcPr>
+          <w:p>
+            <w:pPr>
+              <w:spacing w:line="240" w:lineRule="auto"/>
+              <w:jc w:val="center"/>
+              <w:rPr>
+                <w:b/>
+              </w:rPr>
+            </w:pPr>
+            <w:r>
+              <w:rPr>
+                <w:b/>
+              </w:rPr>
+              <w:t>No Noisy Background</w:t>
+            </w:r>
+          </w:p>
+        </w:tc>
+        <w:tc>
+          <w:tcPr>
+            <w:tcW w:w="1185" w:type="dxa"/>
+            <w:vAlign w:val="center"/>
+          </w:tcPr>
+          <w:p>
+            <w:pPr>
+              <w:spacing w:line="240" w:lineRule="auto"/>
+              <w:jc w:val="center"/>
+              <w:rPr>
+                <w:b/>
+              </w:rPr>
+            </w:pPr>
+            <w:r>
+              <w:rPr>
+                <w:b/>
+              </w:rPr>
+              <w:t>Result</w:t>
             </w:r>
           </w:p>
         </w:tc>
@@ -35969,6 +36126,908 @@
               <w:jc w:val="center"/>
             </w:pPr>
             <w:r>
+              <w:t>1</w:t>
+            </w:r>
+          </w:p>
+        </w:tc>
+        <w:tc>
+          <w:tcPr>
+            <w:tcW w:w="1456" w:type="dxa"/>
+            <w:vAlign w:val="center"/>
+          </w:tcPr>
+          <w:p>
+            <w:pPr>
+              <w:spacing w:line="240" w:lineRule="auto"/>
+              <w:jc w:val="center"/>
+            </w:pPr>
+            <w:r>
+              <w:t>a</w:t>
+            </w:r>
+          </w:p>
+        </w:tc>
+        <w:tc>
+          <w:tcPr>
+            <w:tcW w:w="1984" w:type="dxa"/>
+            <w:vAlign w:val="center"/>
+          </w:tcPr>
+          <w:p>
+            <w:pPr>
+              <w:spacing w:line="240" w:lineRule="auto"/>
+              <w:jc w:val="center"/>
+            </w:pPr>
+          </w:p>
+        </w:tc>
+        <w:tc>
+          <w:tcPr>
+            <w:tcW w:w="1663" w:type="dxa"/>
+          </w:tcPr>
+          <w:p>
+            <w:pPr>
+              <w:spacing w:line="240" w:lineRule="auto"/>
+              <w:jc w:val="center"/>
+            </w:pPr>
+          </w:p>
+        </w:tc>
+        <w:tc>
+          <w:tcPr>
+            <w:tcW w:w="1484" w:type="dxa"/>
+          </w:tcPr>
+          <w:p>
+            <w:pPr>
+              <w:spacing w:line="240" w:lineRule="auto"/>
+              <w:jc w:val="center"/>
+            </w:pPr>
+          </w:p>
+        </w:tc>
+        <w:tc>
+          <w:tcPr>
+            <w:tcW w:w="1185" w:type="dxa"/>
+            <w:vAlign w:val="center"/>
+          </w:tcPr>
+          <w:p>
+            <w:pPr>
+              <w:spacing w:line="240" w:lineRule="auto"/>
+              <w:jc w:val="center"/>
+            </w:pPr>
+            <w:r>
+              <w:t>/3</w:t>
+            </w:r>
+          </w:p>
+        </w:tc>
+      </w:tr>
+      <w:tr>
+        <w:tc>
+          <w:tcPr>
+            <w:tcW w:w="524" w:type="dxa"/>
+            <w:vAlign w:val="center"/>
+          </w:tcPr>
+          <w:p>
+            <w:pPr>
+              <w:spacing w:line="240" w:lineRule="auto"/>
+              <w:jc w:val="center"/>
+            </w:pPr>
+            <w:r>
+              <w:t>2</w:t>
+            </w:r>
+          </w:p>
+        </w:tc>
+        <w:tc>
+          <w:tcPr>
+            <w:tcW w:w="1456" w:type="dxa"/>
+            <w:vAlign w:val="center"/>
+          </w:tcPr>
+          <w:p>
+            <w:pPr>
+              <w:spacing w:line="240" w:lineRule="auto"/>
+              <w:jc w:val="center"/>
+            </w:pPr>
+            <w:proofErr w:type="spellStart"/>
+            <w:r>
+              <w:t>i</w:t>
+            </w:r>
+            <w:proofErr w:type="spellEnd"/>
+          </w:p>
+        </w:tc>
+        <w:tc>
+          <w:tcPr>
+            <w:tcW w:w="1984" w:type="dxa"/>
+            <w:vAlign w:val="center"/>
+          </w:tcPr>
+          <w:p>
+            <w:pPr>
+              <w:spacing w:line="240" w:lineRule="auto"/>
+              <w:jc w:val="center"/>
+            </w:pPr>
+          </w:p>
+        </w:tc>
+        <w:tc>
+          <w:tcPr>
+            <w:tcW w:w="1663" w:type="dxa"/>
+          </w:tcPr>
+          <w:p>
+            <w:pPr>
+              <w:spacing w:line="240" w:lineRule="auto"/>
+              <w:jc w:val="center"/>
+            </w:pPr>
+          </w:p>
+        </w:tc>
+        <w:tc>
+          <w:tcPr>
+            <w:tcW w:w="1484" w:type="dxa"/>
+          </w:tcPr>
+          <w:p>
+            <w:pPr>
+              <w:spacing w:line="240" w:lineRule="auto"/>
+              <w:jc w:val="center"/>
+            </w:pPr>
+          </w:p>
+        </w:tc>
+        <w:tc>
+          <w:tcPr>
+            <w:tcW w:w="1185" w:type="dxa"/>
+            <w:vAlign w:val="center"/>
+          </w:tcPr>
+          <w:p>
+            <w:pPr>
+              <w:spacing w:line="240" w:lineRule="auto"/>
+              <w:jc w:val="center"/>
+            </w:pPr>
+            <w:r>
+              <w:t>/3</w:t>
+            </w:r>
+          </w:p>
+        </w:tc>
+      </w:tr>
+      <w:tr>
+        <w:tc>
+          <w:tcPr>
+            <w:tcW w:w="524" w:type="dxa"/>
+            <w:vAlign w:val="center"/>
+          </w:tcPr>
+          <w:p>
+            <w:pPr>
+              <w:spacing w:line="240" w:lineRule="auto"/>
+              <w:jc w:val="center"/>
+            </w:pPr>
+            <w:r>
+              <w:t>3</w:t>
+            </w:r>
+          </w:p>
+        </w:tc>
+        <w:tc>
+          <w:tcPr>
+            <w:tcW w:w="1456" w:type="dxa"/>
+            <w:vAlign w:val="center"/>
+          </w:tcPr>
+          <w:p>
+            <w:pPr>
+              <w:spacing w:line="240" w:lineRule="auto"/>
+              <w:jc w:val="center"/>
+            </w:pPr>
+            <w:proofErr w:type="spellStart"/>
+            <w:r>
+              <w:t>na</w:t>
+            </w:r>
+            <w:proofErr w:type="spellEnd"/>
+          </w:p>
+        </w:tc>
+        <w:tc>
+          <w:tcPr>
+            <w:tcW w:w="1984" w:type="dxa"/>
+            <w:vAlign w:val="center"/>
+          </w:tcPr>
+          <w:p>
+            <w:pPr>
+              <w:spacing w:line="240" w:lineRule="auto"/>
+              <w:jc w:val="center"/>
+            </w:pPr>
+          </w:p>
+        </w:tc>
+        <w:tc>
+          <w:tcPr>
+            <w:tcW w:w="1663" w:type="dxa"/>
+          </w:tcPr>
+          <w:p>
+            <w:pPr>
+              <w:spacing w:line="240" w:lineRule="auto"/>
+              <w:jc w:val="center"/>
+            </w:pPr>
+          </w:p>
+        </w:tc>
+        <w:tc>
+          <w:tcPr>
+            <w:tcW w:w="1484" w:type="dxa"/>
+          </w:tcPr>
+          <w:p>
+            <w:pPr>
+              <w:spacing w:line="240" w:lineRule="auto"/>
+              <w:jc w:val="center"/>
+            </w:pPr>
+          </w:p>
+        </w:tc>
+        <w:tc>
+          <w:tcPr>
+            <w:tcW w:w="1185" w:type="dxa"/>
+            <w:vAlign w:val="center"/>
+          </w:tcPr>
+          <w:p>
+            <w:pPr>
+              <w:spacing w:line="240" w:lineRule="auto"/>
+              <w:jc w:val="center"/>
+            </w:pPr>
+            <w:r>
+              <w:t>/3</w:t>
+            </w:r>
+          </w:p>
+        </w:tc>
+      </w:tr>
+      <w:tr>
+        <w:tc>
+          <w:tcPr>
+            <w:tcW w:w="524" w:type="dxa"/>
+            <w:vAlign w:val="center"/>
+          </w:tcPr>
+          <w:p>
+            <w:pPr>
+              <w:spacing w:line="240" w:lineRule="auto"/>
+              <w:jc w:val="center"/>
+            </w:pPr>
+            <w:r>
+              <w:t>4</w:t>
+            </w:r>
+          </w:p>
+        </w:tc>
+        <w:tc>
+          <w:tcPr>
+            <w:tcW w:w="1456" w:type="dxa"/>
+            <w:vAlign w:val="center"/>
+          </w:tcPr>
+          <w:p>
+            <w:pPr>
+              <w:spacing w:line="240" w:lineRule="auto"/>
+              <w:jc w:val="center"/>
+            </w:pPr>
+            <w:r>
+              <w:t>ma</w:t>
+            </w:r>
+          </w:p>
+        </w:tc>
+        <w:tc>
+          <w:tcPr>
+            <w:tcW w:w="1984" w:type="dxa"/>
+            <w:vAlign w:val="center"/>
+          </w:tcPr>
+          <w:p>
+            <w:pPr>
+              <w:spacing w:line="240" w:lineRule="auto"/>
+              <w:jc w:val="center"/>
+            </w:pPr>
+          </w:p>
+        </w:tc>
+        <w:tc>
+          <w:tcPr>
+            <w:tcW w:w="1663" w:type="dxa"/>
+          </w:tcPr>
+          <w:p>
+            <w:pPr>
+              <w:spacing w:line="240" w:lineRule="auto"/>
+              <w:jc w:val="center"/>
+            </w:pPr>
+          </w:p>
+        </w:tc>
+        <w:tc>
+          <w:tcPr>
+            <w:tcW w:w="1484" w:type="dxa"/>
+          </w:tcPr>
+          <w:p>
+            <w:pPr>
+              <w:spacing w:line="240" w:lineRule="auto"/>
+              <w:jc w:val="center"/>
+            </w:pPr>
+          </w:p>
+        </w:tc>
+        <w:tc>
+          <w:tcPr>
+            <w:tcW w:w="1185" w:type="dxa"/>
+            <w:vAlign w:val="center"/>
+          </w:tcPr>
+          <w:p>
+            <w:pPr>
+              <w:spacing w:line="240" w:lineRule="auto"/>
+              <w:jc w:val="center"/>
+            </w:pPr>
+            <w:r>
+              <w:t>/3</w:t>
+            </w:r>
+          </w:p>
+        </w:tc>
+      </w:tr>
+      <w:tr>
+        <w:tc>
+          <w:tcPr>
+            <w:tcW w:w="524" w:type="dxa"/>
+            <w:vAlign w:val="center"/>
+          </w:tcPr>
+          <w:p>
+            <w:pPr>
+              <w:spacing w:line="240" w:lineRule="auto"/>
+              <w:jc w:val="center"/>
+            </w:pPr>
+            <w:r>
+              <w:t>5</w:t>
+            </w:r>
+          </w:p>
+        </w:tc>
+        <w:tc>
+          <w:tcPr>
+            <w:tcW w:w="1456" w:type="dxa"/>
+            <w:vAlign w:val="center"/>
+          </w:tcPr>
+          <w:p>
+            <w:pPr>
+              <w:spacing w:line="240" w:lineRule="auto"/>
+              <w:jc w:val="center"/>
+            </w:pPr>
+            <w:r>
+              <w:t>mu</w:t>
+            </w:r>
+          </w:p>
+        </w:tc>
+        <w:tc>
+          <w:tcPr>
+            <w:tcW w:w="1984" w:type="dxa"/>
+            <w:vAlign w:val="center"/>
+          </w:tcPr>
+          <w:p>
+            <w:pPr>
+              <w:spacing w:line="240" w:lineRule="auto"/>
+              <w:jc w:val="center"/>
+            </w:pPr>
+          </w:p>
+        </w:tc>
+        <w:tc>
+          <w:tcPr>
+            <w:tcW w:w="1663" w:type="dxa"/>
+          </w:tcPr>
+          <w:p>
+            <w:pPr>
+              <w:spacing w:line="240" w:lineRule="auto"/>
+              <w:jc w:val="center"/>
+            </w:pPr>
+          </w:p>
+        </w:tc>
+        <w:tc>
+          <w:tcPr>
+            <w:tcW w:w="1484" w:type="dxa"/>
+          </w:tcPr>
+          <w:p>
+            <w:pPr>
+              <w:spacing w:line="240" w:lineRule="auto"/>
+              <w:jc w:val="center"/>
+            </w:pPr>
+          </w:p>
+        </w:tc>
+        <w:tc>
+          <w:tcPr>
+            <w:tcW w:w="1185" w:type="dxa"/>
+            <w:vAlign w:val="center"/>
+          </w:tcPr>
+          <w:p>
+            <w:pPr>
+              <w:spacing w:line="240" w:lineRule="auto"/>
+              <w:jc w:val="center"/>
+            </w:pPr>
+            <w:r>
+              <w:t>/3</w:t>
+            </w:r>
+          </w:p>
+        </w:tc>
+      </w:tr>
+      <w:tr>
+        <w:tc>
+          <w:tcPr>
+            <w:tcW w:w="524" w:type="dxa"/>
+            <w:vAlign w:val="center"/>
+          </w:tcPr>
+          <w:p>
+            <w:pPr>
+              <w:spacing w:line="240" w:lineRule="auto"/>
+              <w:jc w:val="center"/>
+            </w:pPr>
+            <w:r>
+              <w:t>6</w:t>
+            </w:r>
+          </w:p>
+        </w:tc>
+        <w:tc>
+          <w:tcPr>
+            <w:tcW w:w="1456" w:type="dxa"/>
+            <w:vAlign w:val="center"/>
+          </w:tcPr>
+          <w:p>
+            <w:pPr>
+              <w:spacing w:line="240" w:lineRule="auto"/>
+              <w:jc w:val="center"/>
+            </w:pPr>
+            <w:r>
+              <w:t>di</w:t>
+            </w:r>
+          </w:p>
+        </w:tc>
+        <w:tc>
+          <w:tcPr>
+            <w:tcW w:w="1984" w:type="dxa"/>
+            <w:vAlign w:val="center"/>
+          </w:tcPr>
+          <w:p>
+            <w:pPr>
+              <w:spacing w:line="240" w:lineRule="auto"/>
+              <w:jc w:val="center"/>
+            </w:pPr>
+          </w:p>
+        </w:tc>
+        <w:tc>
+          <w:tcPr>
+            <w:tcW w:w="1663" w:type="dxa"/>
+          </w:tcPr>
+          <w:p>
+            <w:pPr>
+              <w:spacing w:line="240" w:lineRule="auto"/>
+              <w:jc w:val="center"/>
+            </w:pPr>
+          </w:p>
+        </w:tc>
+        <w:tc>
+          <w:tcPr>
+            <w:tcW w:w="1484" w:type="dxa"/>
+          </w:tcPr>
+          <w:p>
+            <w:pPr>
+              <w:spacing w:line="240" w:lineRule="auto"/>
+              <w:jc w:val="center"/>
+            </w:pPr>
+          </w:p>
+        </w:tc>
+        <w:tc>
+          <w:tcPr>
+            <w:tcW w:w="1185" w:type="dxa"/>
+            <w:vAlign w:val="center"/>
+          </w:tcPr>
+          <w:p>
+            <w:pPr>
+              <w:spacing w:line="240" w:lineRule="auto"/>
+              <w:jc w:val="center"/>
+            </w:pPr>
+            <w:r>
+              <w:t>/3</w:t>
+            </w:r>
+          </w:p>
+        </w:tc>
+      </w:tr>
+      <w:tr>
+        <w:tc>
+          <w:tcPr>
+            <w:tcW w:w="524" w:type="dxa"/>
+            <w:vAlign w:val="center"/>
+          </w:tcPr>
+          <w:p>
+            <w:pPr>
+              <w:spacing w:line="240" w:lineRule="auto"/>
+              <w:jc w:val="center"/>
+            </w:pPr>
+            <w:r>
+              <w:t>7</w:t>
+            </w:r>
+          </w:p>
+        </w:tc>
+        <w:tc>
+          <w:tcPr>
+            <w:tcW w:w="1456" w:type="dxa"/>
+            <w:vAlign w:val="center"/>
+          </w:tcPr>
+          <w:p>
+            <w:pPr>
+              <w:spacing w:line="240" w:lineRule="auto"/>
+              <w:jc w:val="center"/>
+            </w:pPr>
+            <w:proofErr w:type="spellStart"/>
+            <w:r>
+              <w:t>ri</w:t>
+            </w:r>
+            <w:proofErr w:type="spellEnd"/>
+          </w:p>
+        </w:tc>
+        <w:tc>
+          <w:tcPr>
+            <w:tcW w:w="1984" w:type="dxa"/>
+            <w:vAlign w:val="center"/>
+          </w:tcPr>
+          <w:p>
+            <w:pPr>
+              <w:spacing w:line="240" w:lineRule="auto"/>
+              <w:jc w:val="center"/>
+            </w:pPr>
+          </w:p>
+        </w:tc>
+        <w:tc>
+          <w:tcPr>
+            <w:tcW w:w="1663" w:type="dxa"/>
+          </w:tcPr>
+          <w:p>
+            <w:pPr>
+              <w:spacing w:line="240" w:lineRule="auto"/>
+              <w:jc w:val="center"/>
+            </w:pPr>
+          </w:p>
+        </w:tc>
+        <w:tc>
+          <w:tcPr>
+            <w:tcW w:w="1484" w:type="dxa"/>
+          </w:tcPr>
+          <w:p>
+            <w:pPr>
+              <w:spacing w:line="240" w:lineRule="auto"/>
+              <w:jc w:val="center"/>
+            </w:pPr>
+          </w:p>
+        </w:tc>
+        <w:tc>
+          <w:tcPr>
+            <w:tcW w:w="1185" w:type="dxa"/>
+            <w:vAlign w:val="center"/>
+          </w:tcPr>
+          <w:p>
+            <w:pPr>
+              <w:spacing w:line="240" w:lineRule="auto"/>
+              <w:jc w:val="center"/>
+            </w:pPr>
+            <w:r>
+              <w:t>/3</w:t>
+            </w:r>
+          </w:p>
+        </w:tc>
+      </w:tr>
+      <w:tr>
+        <w:tc>
+          <w:tcPr>
+            <w:tcW w:w="524" w:type="dxa"/>
+            <w:vAlign w:val="center"/>
+          </w:tcPr>
+          <w:p>
+            <w:pPr>
+              <w:spacing w:line="240" w:lineRule="auto"/>
+              <w:jc w:val="center"/>
+            </w:pPr>
+            <w:r>
+              <w:t>8</w:t>
+            </w:r>
+          </w:p>
+        </w:tc>
+        <w:tc>
+          <w:tcPr>
+            <w:tcW w:w="1456" w:type="dxa"/>
+            <w:vAlign w:val="center"/>
+          </w:tcPr>
+          <w:p>
+            <w:pPr>
+              <w:spacing w:line="240" w:lineRule="auto"/>
+              <w:jc w:val="center"/>
+            </w:pPr>
+            <w:proofErr w:type="spellStart"/>
+            <w:r>
+              <w:t>ku</w:t>
+            </w:r>
+            <w:proofErr w:type="spellEnd"/>
+          </w:p>
+        </w:tc>
+        <w:tc>
+          <w:tcPr>
+            <w:tcW w:w="1984" w:type="dxa"/>
+            <w:vAlign w:val="center"/>
+          </w:tcPr>
+          <w:p>
+            <w:pPr>
+              <w:spacing w:line="240" w:lineRule="auto"/>
+              <w:jc w:val="center"/>
+            </w:pPr>
+          </w:p>
+        </w:tc>
+        <w:tc>
+          <w:tcPr>
+            <w:tcW w:w="1663" w:type="dxa"/>
+          </w:tcPr>
+          <w:p>
+            <w:pPr>
+              <w:spacing w:line="240" w:lineRule="auto"/>
+              <w:jc w:val="center"/>
+            </w:pPr>
+          </w:p>
+        </w:tc>
+        <w:tc>
+          <w:tcPr>
+            <w:tcW w:w="1484" w:type="dxa"/>
+          </w:tcPr>
+          <w:p>
+            <w:pPr>
+              <w:spacing w:line="240" w:lineRule="auto"/>
+              <w:jc w:val="center"/>
+            </w:pPr>
+          </w:p>
+        </w:tc>
+        <w:tc>
+          <w:tcPr>
+            <w:tcW w:w="1185" w:type="dxa"/>
+            <w:vAlign w:val="center"/>
+          </w:tcPr>
+          <w:p>
+            <w:pPr>
+              <w:spacing w:line="240" w:lineRule="auto"/>
+              <w:jc w:val="center"/>
+            </w:pPr>
+            <w:r>
+              <w:t>/3</w:t>
+            </w:r>
+          </w:p>
+        </w:tc>
+      </w:tr>
+      <w:tr>
+        <w:tc>
+          <w:tcPr>
+            <w:tcW w:w="524" w:type="dxa"/>
+            <w:vAlign w:val="center"/>
+          </w:tcPr>
+          <w:p>
+            <w:pPr>
+              <w:spacing w:line="240" w:lineRule="auto"/>
+              <w:jc w:val="center"/>
+            </w:pPr>
+            <w:r>
+              <w:t>9</w:t>
+            </w:r>
+          </w:p>
+        </w:tc>
+        <w:tc>
+          <w:tcPr>
+            <w:tcW w:w="1456" w:type="dxa"/>
+            <w:vAlign w:val="center"/>
+          </w:tcPr>
+          <w:p>
+            <w:pPr>
+              <w:spacing w:line="240" w:lineRule="auto"/>
+              <w:jc w:val="center"/>
+            </w:pPr>
+            <w:proofErr w:type="spellStart"/>
+            <w:r>
+              <w:t>kan</w:t>
+            </w:r>
+            <w:proofErr w:type="spellEnd"/>
+          </w:p>
+        </w:tc>
+        <w:tc>
+          <w:tcPr>
+            <w:tcW w:w="1984" w:type="dxa"/>
+            <w:vAlign w:val="center"/>
+          </w:tcPr>
+          <w:p>
+            <w:pPr>
+              <w:spacing w:line="240" w:lineRule="auto"/>
+              <w:jc w:val="center"/>
+            </w:pPr>
+          </w:p>
+        </w:tc>
+        <w:tc>
+          <w:tcPr>
+            <w:tcW w:w="1663" w:type="dxa"/>
+          </w:tcPr>
+          <w:p>
+            <w:pPr>
+              <w:spacing w:line="240" w:lineRule="auto"/>
+              <w:jc w:val="center"/>
+            </w:pPr>
+          </w:p>
+        </w:tc>
+        <w:tc>
+          <w:tcPr>
+            <w:tcW w:w="1484" w:type="dxa"/>
+          </w:tcPr>
+          <w:p>
+            <w:pPr>
+              <w:spacing w:line="240" w:lineRule="auto"/>
+              <w:jc w:val="center"/>
+            </w:pPr>
+          </w:p>
+        </w:tc>
+        <w:tc>
+          <w:tcPr>
+            <w:tcW w:w="1185" w:type="dxa"/>
+            <w:vAlign w:val="center"/>
+          </w:tcPr>
+          <w:p>
+            <w:pPr>
+              <w:spacing w:line="240" w:lineRule="auto"/>
+              <w:jc w:val="center"/>
+            </w:pPr>
+            <w:r>
+              <w:t>/3</w:t>
+            </w:r>
+          </w:p>
+        </w:tc>
+      </w:tr>
+      <w:tr>
+        <w:tc>
+          <w:tcPr>
+            <w:tcW w:w="524" w:type="dxa"/>
+            <w:vAlign w:val="center"/>
+          </w:tcPr>
+          <w:p>
+            <w:pPr>
+              <w:spacing w:line="240" w:lineRule="auto"/>
+              <w:jc w:val="center"/>
+            </w:pPr>
+            <w:r>
+              <w:t>10</w:t>
+            </w:r>
+          </w:p>
+        </w:tc>
+        <w:tc>
+          <w:tcPr>
+            <w:tcW w:w="1456" w:type="dxa"/>
+            <w:vAlign w:val="center"/>
+          </w:tcPr>
+          <w:p>
+            <w:pPr>
+              <w:spacing w:line="240" w:lineRule="auto"/>
+              <w:jc w:val="center"/>
+            </w:pPr>
+            <w:r>
+              <w:t>Unknown 1</w:t>
+            </w:r>
+          </w:p>
+        </w:tc>
+        <w:tc>
+          <w:tcPr>
+            <w:tcW w:w="1984" w:type="dxa"/>
+            <w:vAlign w:val="center"/>
+          </w:tcPr>
+          <w:p>
+            <w:pPr>
+              <w:spacing w:line="240" w:lineRule="auto"/>
+              <w:jc w:val="center"/>
+            </w:pPr>
+          </w:p>
+        </w:tc>
+        <w:tc>
+          <w:tcPr>
+            <w:tcW w:w="1663" w:type="dxa"/>
+          </w:tcPr>
+          <w:p>
+            <w:pPr>
+              <w:spacing w:line="240" w:lineRule="auto"/>
+              <w:jc w:val="center"/>
+            </w:pPr>
+          </w:p>
+        </w:tc>
+        <w:tc>
+          <w:tcPr>
+            <w:tcW w:w="1484" w:type="dxa"/>
+          </w:tcPr>
+          <w:p>
+            <w:pPr>
+              <w:spacing w:line="240" w:lineRule="auto"/>
+              <w:jc w:val="center"/>
+            </w:pPr>
+          </w:p>
+        </w:tc>
+        <w:tc>
+          <w:tcPr>
+            <w:tcW w:w="1185" w:type="dxa"/>
+            <w:vAlign w:val="center"/>
+          </w:tcPr>
+          <w:p>
+            <w:pPr>
+              <w:spacing w:line="240" w:lineRule="auto"/>
+              <w:jc w:val="center"/>
+            </w:pPr>
+            <w:r>
+              <w:t>/3</w:t>
+            </w:r>
+          </w:p>
+        </w:tc>
+      </w:tr>
+      <w:tr>
+        <w:tc>
+          <w:tcPr>
+            <w:tcW w:w="524" w:type="dxa"/>
+            <w:vAlign w:val="center"/>
+          </w:tcPr>
+          <w:p>
+            <w:pPr>
+              <w:spacing w:line="240" w:lineRule="auto"/>
+              <w:jc w:val="center"/>
+            </w:pPr>
+            <w:r>
+              <w:t>11</w:t>
+            </w:r>
+          </w:p>
+        </w:tc>
+        <w:tc>
+          <w:tcPr>
+            <w:tcW w:w="1456" w:type="dxa"/>
+            <w:vAlign w:val="center"/>
+          </w:tcPr>
+          <w:p>
+            <w:pPr>
+              <w:spacing w:line="240" w:lineRule="auto"/>
+              <w:jc w:val="center"/>
+            </w:pPr>
+            <w:r>
+              <w:t>Unknown 2</w:t>
+            </w:r>
+          </w:p>
+        </w:tc>
+        <w:tc>
+          <w:tcPr>
+            <w:tcW w:w="1984" w:type="dxa"/>
+            <w:vAlign w:val="center"/>
+          </w:tcPr>
+          <w:p>
+            <w:pPr>
+              <w:spacing w:line="240" w:lineRule="auto"/>
+              <w:jc w:val="center"/>
+            </w:pPr>
+          </w:p>
+        </w:tc>
+        <w:tc>
+          <w:tcPr>
+            <w:tcW w:w="1663" w:type="dxa"/>
+          </w:tcPr>
+          <w:p>
+            <w:pPr>
+              <w:spacing w:line="240" w:lineRule="auto"/>
+              <w:jc w:val="center"/>
+            </w:pPr>
+          </w:p>
+        </w:tc>
+        <w:tc>
+          <w:tcPr>
+            <w:tcW w:w="1484" w:type="dxa"/>
+          </w:tcPr>
+          <w:p>
+            <w:pPr>
+              <w:spacing w:line="240" w:lineRule="auto"/>
+              <w:jc w:val="center"/>
+            </w:pPr>
+          </w:p>
+        </w:tc>
+        <w:tc>
+          <w:tcPr>
+            <w:tcW w:w="1185" w:type="dxa"/>
+            <w:vAlign w:val="center"/>
+          </w:tcPr>
+          <w:p>
+            <w:pPr>
+              <w:spacing w:line="240" w:lineRule="auto"/>
+              <w:jc w:val="center"/>
+            </w:pPr>
+            <w:r>
+              <w:t>/3</w:t>
+            </w:r>
+          </w:p>
+        </w:tc>
+      </w:tr>
+      <w:tr>
+        <w:tc>
+          <w:tcPr>
+            <w:tcW w:w="524" w:type="dxa"/>
+            <w:vAlign w:val="center"/>
+          </w:tcPr>
+          <w:p>
+            <w:pPr>
+              <w:spacing w:line="240" w:lineRule="auto"/>
+              <w:jc w:val="center"/>
+            </w:pPr>
+            <w:r>
+              <w:lastRenderedPageBreak/>
               <w:t>12</w:t>
             </w:r>
           </w:p>
@@ -36045,7 +37104,7 @@
         <w:jc w:val="center"/>
       </w:pPr>
       <w:r>
-        <w:t>Figures 6.6 Some screenshot from the Tester 3 results.</w:t>
+        <w:t>Figures 6.7 Some screenshot from the Tester 4 results.</w:t>
       </w:r>
     </w:p>
     <w:p>
@@ -36374,14 +37433,14 @@
       <w:pPr>
         <w:pStyle w:val="Heading9"/>
       </w:pPr>
-      <w:bookmarkStart w:id="51" w:name="_REFERENCES"/>
-      <w:bookmarkStart w:id="52" w:name="_Toc527714969"/>
-      <w:bookmarkEnd w:id="51"/>
+      <w:bookmarkStart w:id="52" w:name="_REFERENCES"/>
+      <w:bookmarkStart w:id="53" w:name="_Toc527714969"/>
+      <w:bookmarkEnd w:id="52"/>
       <w:r>
         <w:lastRenderedPageBreak/>
         <w:t>REFERENCES</w:t>
       </w:r>
-      <w:bookmarkEnd w:id="52"/>
+      <w:bookmarkEnd w:id="53"/>
     </w:p>
     <w:p>
       <w:pPr>
@@ -37134,15 +38193,7 @@
         <w:rPr>
           <w:noProof/>
         </w:rPr>
-        <w:t>. Retrieved from Google Translate: https://translate.google.com</w:t>
-      </w:r>
-      <w:bookmarkStart w:id="53" w:name="_GoBack"/>
-      <w:bookmarkEnd w:id="53"/>
-      <w:r>
-        <w:rPr>
-          <w:noProof/>
-        </w:rPr>
-        <w:t>/intl/en/about/languages/</w:t>
+        <w:t>. Retrieved from Google Translate: https://translate.google.com/intl/en/about/languages/</w:t>
       </w:r>
     </w:p>
     <w:p>
@@ -42575,7 +43626,7 @@
 </file>
 
 <file path=customXml/itemProps1.xml><?xml version="1.0" encoding="utf-8"?>
-<ds:datastoreItem xmlns:ds="http://schemas.openxmlformats.org/officeDocument/2006/customXml" ds:itemID="{A7E2D6E3-642D-4C76-B160-B900DE1768CB}">
+<ds:datastoreItem xmlns:ds="http://schemas.openxmlformats.org/officeDocument/2006/customXml" ds:itemID="{3A3508DE-8439-4825-B288-8E075970641C}">
   <ds:schemaRefs>
     <ds:schemaRef ds:uri="http://schemas.openxmlformats.org/officeDocument/2006/bibliography"/>
   </ds:schemaRefs>

</xml_diff>